<commit_message>
Se agregaron las plantillas de cada carpeta
</commit_message>
<xml_diff>
--- a/Estrategia de Control de Versiones.docx
+++ b/Estrategia de Control de Versiones.docx
@@ -32,7 +32,7 @@
             <mc:AlternateContent>
               <mc:Choice Requires="wpg">
                 <w:drawing>
-                  <wp:anchor distT="0" distB="0" distL="114300" distR="114300" simplePos="0" relativeHeight="251662336" behindDoc="0" locked="0" layoutInCell="1" allowOverlap="1" wp14:anchorId="206200A4" wp14:editId="6ABF5058">
+                  <wp:anchor distT="0" distB="0" distL="114300" distR="114300" simplePos="0" relativeHeight="251662336" behindDoc="0" locked="0" layoutInCell="1" allowOverlap="1" wp14:anchorId="3849B197" wp14:editId="7E2EBF4D">
                     <wp:simplePos x="0" y="0"/>
                     <wp:positionH relativeFrom="page">
                       <wp:align>center</wp:align>
@@ -233,7 +233,7 @@
                                 <a:avLst/>
                               </a:prstGeom>
                               <a:blipFill>
-                                <a:blip r:embed="rId8"/>
+                                <a:blip r:embed="rId9"/>
                                 <a:stretch>
                                   <a:fillRect r="-7574"/>
                                 </a:stretch>
@@ -285,7 +285,7 @@
                       <v:path arrowok="t" o:connecttype="custom" o:connectlocs="0,0;7315200,0;7315200,1130373;3620757,733885;0,1092249;0,0" o:connectangles="0,0,0,0,0,0"/>
                     </v:shape>
                     <v:rect id="Rectangle 151" o:spid="_x0000_s1028" style="position:absolute;width:73152;height:12161;visibility:visible;mso-wrap-style:square;v-text-anchor:middle" o:gfxdata="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" stroked="f" strokeweight="1pt">
-                      <v:fill r:id="rId9" o:title="" recolor="t" rotate="t" type="frame"/>
+                      <v:fill r:id="rId10" o:title="" recolor="t" rotate="t" type="frame"/>
                     </v:rect>
                     <w10:wrap anchorx="page" anchory="page"/>
                   </v:group>
@@ -301,7 +301,7 @@
             <mc:AlternateContent>
               <mc:Choice Requires="wps">
                 <w:drawing>
-                  <wp:anchor distT="0" distB="0" distL="114300" distR="114300" simplePos="0" relativeHeight="251660288" behindDoc="0" locked="0" layoutInCell="1" allowOverlap="1" wp14:anchorId="487A25B9" wp14:editId="1105F750">
+                  <wp:anchor distT="0" distB="0" distL="114300" distR="114300" simplePos="0" relativeHeight="251660288" behindDoc="0" locked="0" layoutInCell="1" allowOverlap="1" wp14:anchorId="626DD7D2" wp14:editId="2AFD6E07">
                     <wp:simplePos x="0" y="0"/>
                     <wp:positionH relativeFrom="page">
                       <wp:align>center</wp:align>
@@ -474,7 +474,7 @@
               </mc:Choice>
               <mc:Fallback>
                 <w:pict>
-                  <v:shapetype w14:anchorId="487A25B9" id="_x0000_t202" coordsize="21600,21600" o:spt="202" path="m,l,21600r21600,l21600,xe">
+                  <v:shapetype w14:anchorId="626DD7D2" id="_x0000_t202" coordsize="21600,21600" o:spt="202" path="m,l,21600r21600,l21600,xe">
                     <v:stroke joinstyle="miter"/>
                     <v:path gradientshapeok="t" o:connecttype="rect"/>
                   </v:shapetype>
@@ -592,7 +592,7 @@
             <mc:AlternateContent>
               <mc:Choice Requires="wps">
                 <w:drawing>
-                  <wp:anchor distT="0" distB="0" distL="114300" distR="114300" simplePos="0" relativeHeight="251659264" behindDoc="0" locked="0" layoutInCell="1" allowOverlap="1" wp14:anchorId="2CED6805" wp14:editId="2ABC44E2">
+                  <wp:anchor distT="0" distB="0" distL="114300" distR="114300" simplePos="0" relativeHeight="251659264" behindDoc="0" locked="0" layoutInCell="1" allowOverlap="1" wp14:anchorId="5772DB1B" wp14:editId="6C4C8F78">
                     <wp:simplePos x="0" y="0"/>
                     <wp:positionH relativeFrom="page">
                       <wp:align>center</wp:align>
@@ -747,7 +747,7 @@
               </mc:Choice>
               <mc:Fallback>
                 <w:pict>
-                  <v:shape w14:anchorId="2CED6805" id="Text Box 154" o:spid="_x0000_s1027" type="#_x0000_t202" style="position:absolute;margin-left:0;margin-top:0;width:8in;height:286.5pt;z-index:251659264;visibility:visible;mso-wrap-style:square;mso-width-percent:941;mso-height-percent:363;mso-top-percent:300;mso-wrap-distance-left:9pt;mso-wrap-distance-top:0;mso-wrap-distance-right:9pt;mso-wrap-distance-bottom:0;mso-position-horizontal:center;mso-position-horizontal-relative:page;mso-position-vertical-relative:page;mso-width-percent:941;mso-height-percent:363;mso-top-percent:300;mso-width-relative:page;mso-height-relative:page;v-text-anchor:bottom" o:gfxdata="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" filled="f" stroked="f" strokeweight=".5pt">
+                  <v:shape w14:anchorId="5772DB1B" id="Text Box 154" o:spid="_x0000_s1027" type="#_x0000_t202" style="position:absolute;margin-left:0;margin-top:0;width:8in;height:286.5pt;z-index:251659264;visibility:visible;mso-wrap-style:square;mso-width-percent:941;mso-height-percent:363;mso-top-percent:300;mso-wrap-distance-left:9pt;mso-wrap-distance-top:0;mso-wrap-distance-right:9pt;mso-wrap-distance-bottom:0;mso-position-horizontal:center;mso-position-horizontal-relative:page;mso-position-vertical-relative:page;mso-width-percent:941;mso-height-percent:363;mso-top-percent:300;mso-width-relative:page;mso-height-relative:page;v-text-anchor:bottom" o:gfxdata="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" filled="f" stroked="f" strokeweight=".5pt">
                     <v:textbox inset="126pt,0,54pt,0">
                       <w:txbxContent>
                         <w:p>
@@ -851,7 +851,7 @@
               <w:lang w:eastAsia="es-MX"/>
             </w:rPr>
             <w:drawing>
-              <wp:anchor distT="0" distB="0" distL="114300" distR="114300" simplePos="0" relativeHeight="251663360" behindDoc="0" locked="0" layoutInCell="1" allowOverlap="1" wp14:anchorId="13AB6D5E" wp14:editId="328F6BC4">
+              <wp:anchor distT="0" distB="0" distL="114300" distR="114300" simplePos="0" relativeHeight="251663360" behindDoc="0" locked="0" layoutInCell="1" allowOverlap="1" wp14:anchorId="5028E7AD" wp14:editId="4C4CC611">
                 <wp:simplePos x="0" y="0"/>
                 <wp:positionH relativeFrom="margin">
                   <wp:align>right</wp:align>
@@ -876,7 +876,7 @@
                         </pic:cNvPicPr>
                       </pic:nvPicPr>
                       <pic:blipFill>
-                        <a:blip r:embed="rId10" cstate="print">
+                        <a:blip r:embed="rId11" cstate="print">
                           <a:extLst>
                             <a:ext uri="{28A0092B-C50C-407E-A947-70E740481C1C}">
                               <a14:useLocalDpi xmlns:a14="http://schemas.microsoft.com/office/drawing/2010/main" val="0"/>
@@ -978,13 +978,13 @@
               <w:r>
                 <w:fldChar w:fldCharType="separate"/>
               </w:r>
-              <w:hyperlink w:anchor="_Toc444268837" w:history="1">
+              <w:hyperlink w:anchor="_Toc444271105" w:history="1">
                 <w:r>
                   <w:rPr>
                     <w:rStyle w:val="Hipervnculo"/>
                     <w:noProof/>
                   </w:rPr>
-                  <w:t>Objetivo</w:t>
+                  <w:t>Objetivos</w:t>
                 </w:r>
                 <w:r>
                   <w:rPr>
@@ -1005,7 +1005,7 @@
                     <w:noProof/>
                     <w:webHidden/>
                   </w:rPr>
-                  <w:instrText xml:space="preserve"> PAGEREF _Toc444268837 \h </w:instrText>
+                  <w:instrText xml:space="preserve"> PAGEREF _Toc444271105 \h </w:instrText>
                 </w:r>
                 <w:r>
                   <w:rPr>
@@ -1026,6 +1026,282 @@
                     <w:webHidden/>
                   </w:rPr>
                   <w:t>1</w:t>
+                </w:r>
+                <w:r>
+                  <w:rPr>
+                    <w:noProof/>
+                    <w:webHidden/>
+                  </w:rPr>
+                  <w:fldChar w:fldCharType="end"/>
+                </w:r>
+              </w:hyperlink>
+            </w:p>
+            <w:p>
+              <w:pPr>
+                <w:pStyle w:val="TDC1"/>
+                <w:tabs>
+                  <w:tab w:val="right" w:leader="dot" w:pos="9350"/>
+                </w:tabs>
+                <w:rPr>
+                  <w:rFonts w:eastAsiaTheme="minorEastAsia"/>
+                  <w:noProof/>
+                  <w:lang w:eastAsia="es-MX"/>
+                </w:rPr>
+              </w:pPr>
+              <w:hyperlink w:anchor="_Toc444271106" w:history="1">
+                <w:r>
+                  <w:rPr>
+                    <w:rStyle w:val="Hipervnculo"/>
+                    <w:noProof/>
+                  </w:rPr>
+                  <w:t>Repositorio de control de versiones</w:t>
+                </w:r>
+                <w:r>
+                  <w:rPr>
+                    <w:noProof/>
+                    <w:webHidden/>
+                  </w:rPr>
+                  <w:tab/>
+                </w:r>
+                <w:r>
+                  <w:rPr>
+                    <w:noProof/>
+                    <w:webHidden/>
+                  </w:rPr>
+                  <w:fldChar w:fldCharType="begin"/>
+                </w:r>
+                <w:r>
+                  <w:rPr>
+                    <w:noProof/>
+                    <w:webHidden/>
+                  </w:rPr>
+                  <w:instrText xml:space="preserve"> PAGEREF _Toc444271106 \h </w:instrText>
+                </w:r>
+                <w:r>
+                  <w:rPr>
+                    <w:noProof/>
+                    <w:webHidden/>
+                  </w:rPr>
+                </w:r>
+                <w:r>
+                  <w:rPr>
+                    <w:noProof/>
+                    <w:webHidden/>
+                  </w:rPr>
+                  <w:fldChar w:fldCharType="separate"/>
+                </w:r>
+                <w:r>
+                  <w:rPr>
+                    <w:noProof/>
+                    <w:webHidden/>
+                  </w:rPr>
+                  <w:t>1</w:t>
+                </w:r>
+                <w:r>
+                  <w:rPr>
+                    <w:noProof/>
+                    <w:webHidden/>
+                  </w:rPr>
+                  <w:fldChar w:fldCharType="end"/>
+                </w:r>
+              </w:hyperlink>
+            </w:p>
+            <w:p>
+              <w:pPr>
+                <w:pStyle w:val="TDC2"/>
+                <w:tabs>
+                  <w:tab w:val="right" w:leader="dot" w:pos="9350"/>
+                </w:tabs>
+                <w:rPr>
+                  <w:noProof/>
+                </w:rPr>
+              </w:pPr>
+              <w:hyperlink w:anchor="_Toc444271107" w:history="1">
+                <w:r>
+                  <w:rPr>
+                    <w:rStyle w:val="Hipervnculo"/>
+                    <w:noProof/>
+                  </w:rPr>
+                  <w:t>Git (ámbito local)</w:t>
+                </w:r>
+                <w:r>
+                  <w:rPr>
+                    <w:noProof/>
+                    <w:webHidden/>
+                  </w:rPr>
+                  <w:tab/>
+                </w:r>
+                <w:r>
+                  <w:rPr>
+                    <w:noProof/>
+                    <w:webHidden/>
+                  </w:rPr>
+                  <w:fldChar w:fldCharType="begin"/>
+                </w:r>
+                <w:r>
+                  <w:rPr>
+                    <w:noProof/>
+                    <w:webHidden/>
+                  </w:rPr>
+                  <w:instrText xml:space="preserve"> PAGEREF _Toc444271107 \h </w:instrText>
+                </w:r>
+                <w:r>
+                  <w:rPr>
+                    <w:noProof/>
+                    <w:webHidden/>
+                  </w:rPr>
+                </w:r>
+                <w:r>
+                  <w:rPr>
+                    <w:noProof/>
+                    <w:webHidden/>
+                  </w:rPr>
+                  <w:fldChar w:fldCharType="separate"/>
+                </w:r>
+                <w:r>
+                  <w:rPr>
+                    <w:noProof/>
+                    <w:webHidden/>
+                  </w:rPr>
+                  <w:t>1</w:t>
+                </w:r>
+                <w:r>
+                  <w:rPr>
+                    <w:noProof/>
+                    <w:webHidden/>
+                  </w:rPr>
+                  <w:fldChar w:fldCharType="end"/>
+                </w:r>
+              </w:hyperlink>
+            </w:p>
+            <w:p>
+              <w:pPr>
+                <w:pStyle w:val="TDC2"/>
+                <w:tabs>
+                  <w:tab w:val="right" w:leader="dot" w:pos="9350"/>
+                </w:tabs>
+                <w:rPr>
+                  <w:noProof/>
+                </w:rPr>
+              </w:pPr>
+              <w:hyperlink w:anchor="_Toc444271108" w:history="1">
+                <w:r>
+                  <w:rPr>
+                    <w:rStyle w:val="Hipervnculo"/>
+                    <w:noProof/>
+                  </w:rPr>
+                  <w:t>GitHub (ámbito remoto)</w:t>
+                </w:r>
+                <w:r>
+                  <w:rPr>
+                    <w:noProof/>
+                    <w:webHidden/>
+                  </w:rPr>
+                  <w:tab/>
+                </w:r>
+                <w:r>
+                  <w:rPr>
+                    <w:noProof/>
+                    <w:webHidden/>
+                  </w:rPr>
+                  <w:fldChar w:fldCharType="begin"/>
+                </w:r>
+                <w:r>
+                  <w:rPr>
+                    <w:noProof/>
+                    <w:webHidden/>
+                  </w:rPr>
+                  <w:instrText xml:space="preserve"> PAGEREF _Toc444271108 \h </w:instrText>
+                </w:r>
+                <w:r>
+                  <w:rPr>
+                    <w:noProof/>
+                    <w:webHidden/>
+                  </w:rPr>
+                </w:r>
+                <w:r>
+                  <w:rPr>
+                    <w:noProof/>
+                    <w:webHidden/>
+                  </w:rPr>
+                  <w:fldChar w:fldCharType="separate"/>
+                </w:r>
+                <w:r>
+                  <w:rPr>
+                    <w:noProof/>
+                    <w:webHidden/>
+                  </w:rPr>
+                  <w:t>1</w:t>
+                </w:r>
+                <w:r>
+                  <w:rPr>
+                    <w:noProof/>
+                    <w:webHidden/>
+                  </w:rPr>
+                  <w:fldChar w:fldCharType="end"/>
+                </w:r>
+              </w:hyperlink>
+            </w:p>
+            <w:p>
+              <w:pPr>
+                <w:pStyle w:val="TDC1"/>
+                <w:tabs>
+                  <w:tab w:val="right" w:leader="dot" w:pos="9350"/>
+                </w:tabs>
+                <w:rPr>
+                  <w:rFonts w:eastAsiaTheme="minorEastAsia"/>
+                  <w:noProof/>
+                  <w:lang w:eastAsia="es-MX"/>
+                </w:rPr>
+              </w:pPr>
+              <w:hyperlink w:anchor="_Toc444271109" w:history="1">
+                <w:r>
+                  <w:rPr>
+                    <w:rStyle w:val="Hipervnculo"/>
+                    <w:noProof/>
+                  </w:rPr>
+                  <w:t>Estrategia de control de versiones</w:t>
+                </w:r>
+                <w:r>
+                  <w:rPr>
+                    <w:noProof/>
+                    <w:webHidden/>
+                  </w:rPr>
+                  <w:tab/>
+                </w:r>
+                <w:r>
+                  <w:rPr>
+                    <w:noProof/>
+                    <w:webHidden/>
+                  </w:rPr>
+                  <w:fldChar w:fldCharType="begin"/>
+                </w:r>
+                <w:r>
+                  <w:rPr>
+                    <w:noProof/>
+                    <w:webHidden/>
+                  </w:rPr>
+                  <w:instrText xml:space="preserve"> PAGEREF _Toc444271109 \h </w:instrText>
+                </w:r>
+                <w:r>
+                  <w:rPr>
+                    <w:noProof/>
+                    <w:webHidden/>
+                  </w:rPr>
+                </w:r>
+                <w:r>
+                  <w:rPr>
+                    <w:noProof/>
+                    <w:webHidden/>
+                  </w:rPr>
+                  <w:fldChar w:fldCharType="separate"/>
+                </w:r>
+                <w:r>
+                  <w:rPr>
+                    <w:noProof/>
+                    <w:webHidden/>
+                  </w:rPr>
+                  <w:t>2</w:t>
                 </w:r>
                 <w:r>
                   <w:rPr>
@@ -1063,7 +1339,7 @@
               <w:caps/>
             </w:rPr>
             <w:sectPr>
-              <w:footerReference w:type="first" r:id="rId11"/>
+              <w:footerReference w:type="first" r:id="rId12"/>
               <w:pgSz w:w="12240" w:h="15840"/>
               <w:pgMar w:top="1440" w:right="1440" w:bottom="1440" w:left="1440" w:header="708" w:footer="708" w:gutter="0"/>
               <w:pgNumType w:start="0"/>
@@ -1082,7 +1358,7 @@
             </w:rPr>
           </w:pPr>
           <w:bookmarkStart w:id="0" w:name="_Toc444066741"/>
-          <w:bookmarkStart w:id="1" w:name="_Toc444268837"/>
+          <w:bookmarkStart w:id="1" w:name="_Toc444271105"/>
           <w:r>
             <w:rPr>
               <w:rFonts w:eastAsiaTheme="minorEastAsia"/>
@@ -1090,15 +1366,1840 @@
             <w:lastRenderedPageBreak/>
             <w:t>Objetivo</w:t>
           </w:r>
+          <w:r>
+            <w:rPr>
+              <w:rFonts w:eastAsiaTheme="minorEastAsia"/>
+            </w:rPr>
+            <w:t>s</w:t>
+          </w:r>
         </w:p>
       </w:sdtContent>
     </w:sdt>
-    <w:bookmarkStart w:id="2" w:name="_GoBack" w:displacedByCustomXml="prev"/>
-    <w:bookmarkEnd w:id="2" w:displacedByCustomXml="prev"/>
     <w:bookmarkEnd w:id="1" w:displacedByCustomXml="prev"/>
     <w:bookmarkEnd w:id="0" w:displacedByCustomXml="prev"/>
+    <w:p>
+      <w:pPr>
+        <w:pStyle w:val="Prrafodelista"/>
+        <w:numPr>
+          <w:ilvl w:val="0"/>
+          <w:numId w:val="1"/>
+        </w:numPr>
+      </w:pPr>
+      <w:r>
+        <w:t>El alumno aprenderá a utilizar un repositorio con control de versiones a través del cu</w:t>
+      </w:r>
+      <w:r>
+        <w:t>a</w:t>
+      </w:r>
+      <w:r>
+        <w:t>l llevará</w:t>
+      </w:r>
+      <w:r>
+        <w:t xml:space="preserve"> el control de versiones de los documentos trabajados para el proyecto final.</w:t>
+      </w:r>
+    </w:p>
+    <w:p>
+      <w:pPr>
+        <w:pStyle w:val="Prrafodelista"/>
+        <w:numPr>
+          <w:ilvl w:val="0"/>
+          <w:numId w:val="1"/>
+        </w:numPr>
+      </w:pPr>
+      <w:r>
+        <w:t>El alumno dise</w:t>
+      </w:r>
+      <w:r>
+        <w:t>ñará</w:t>
+      </w:r>
+      <w:r>
+        <w:t xml:space="preserve"> y adecuará una plantilla para documentar la estrategia de control de cambios que se llevará a cabo durante el desarrollo del proyecto final.</w:t>
+      </w:r>
+    </w:p>
+    <w:p/>
+    <w:p>
+      <w:pPr>
+        <w:pStyle w:val="Ttulo1"/>
+      </w:pPr>
+      <w:bookmarkStart w:id="2" w:name="_Toc444271106"/>
+      <w:r>
+        <w:t>Repositorio de control de versiones</w:t>
+      </w:r>
+      <w:bookmarkEnd w:id="2"/>
+    </w:p>
+    <w:p>
+      <w:r>
+        <w:t>Para tener un control de cambios sobre los documentos del proyecto se utilizará la herramienta GIT sincronizada con el servidor GitHub en una cuenta gratuita, a continuación, se muestran una captura de pantalla con cambios en el ámbito local y remoto.</w:t>
+      </w:r>
+    </w:p>
+    <w:p/>
+    <w:p>
+      <w:pPr>
+        <w:pStyle w:val="Ttulo2"/>
+      </w:pPr>
+      <w:bookmarkStart w:id="3" w:name="_Toc444271107"/>
+      <w:proofErr w:type="spellStart"/>
+      <w:r>
+        <w:t>Git</w:t>
+      </w:r>
+      <w:proofErr w:type="spellEnd"/>
+      <w:r>
+        <w:t xml:space="preserve"> (ámbito local)</w:t>
+      </w:r>
+      <w:bookmarkEnd w:id="3"/>
+    </w:p>
+    <w:p>
+      <w:r>
+        <w:rPr>
+          <w:noProof/>
+          <w:lang w:eastAsia="es-MX"/>
+        </w:rPr>
+        <w:drawing>
+          <wp:inline distT="0" distB="0" distL="0" distR="0" wp14:anchorId="38575B6F" wp14:editId="0A5B8253">
+            <wp:extent cx="4647063" cy="2483894"/>
+            <wp:effectExtent l="0" t="0" r="1270" b="0"/>
+            <wp:docPr id="5" name="Imagen 5"/>
+            <wp:cNvGraphicFramePr>
+              <a:graphicFrameLocks xmlns:a="http://schemas.openxmlformats.org/drawingml/2006/main" noChangeAspect="1"/>
+            </wp:cNvGraphicFramePr>
+            <a:graphic xmlns:a="http://schemas.openxmlformats.org/drawingml/2006/main">
+              <a:graphicData uri="http://schemas.openxmlformats.org/drawingml/2006/picture">
+                <pic:pic xmlns:pic="http://schemas.openxmlformats.org/drawingml/2006/picture">
+                  <pic:nvPicPr>
+                    <pic:cNvPr id="1" name=""/>
+                    <pic:cNvPicPr/>
+                  </pic:nvPicPr>
+                  <pic:blipFill>
+                    <a:blip r:embed="rId13"/>
+                    <a:stretch>
+                      <a:fillRect/>
+                    </a:stretch>
+                  </pic:blipFill>
+                  <pic:spPr>
+                    <a:xfrm>
+                      <a:off x="0" y="0"/>
+                      <a:ext cx="4666546" cy="2494308"/>
+                    </a:xfrm>
+                    <a:prstGeom prst="rect">
+                      <a:avLst/>
+                    </a:prstGeom>
+                  </pic:spPr>
+                </pic:pic>
+              </a:graphicData>
+            </a:graphic>
+          </wp:inline>
+        </w:drawing>
+      </w:r>
+    </w:p>
+    <w:p/>
+    <w:p>
+      <w:pPr>
+        <w:pStyle w:val="Ttulo2"/>
+      </w:pPr>
+      <w:bookmarkStart w:id="4" w:name="_Toc444271108"/>
+      <w:r>
+        <w:t>GitHub (ámbito remoto)</w:t>
+      </w:r>
+      <w:bookmarkEnd w:id="4"/>
+    </w:p>
+    <w:p>
+      <w:r>
+        <w:rPr>
+          <w:lang w:val="es-ES"/>
+        </w:rPr>
+        <w:drawing>
+          <wp:inline distT="0" distB="0" distL="0" distR="0" wp14:anchorId="73A36B30" wp14:editId="5F5403C0">
+            <wp:extent cx="5324231" cy="2149523"/>
+            <wp:effectExtent l="0" t="0" r="0" b="3175"/>
+            <wp:docPr id="1" name="Imagen 1"/>
+            <wp:cNvGraphicFramePr>
+              <a:graphicFrameLocks xmlns:a="http://schemas.openxmlformats.org/drawingml/2006/main" noChangeAspect="1"/>
+            </wp:cNvGraphicFramePr>
+            <a:graphic xmlns:a="http://schemas.openxmlformats.org/drawingml/2006/main">
+              <a:graphicData uri="http://schemas.openxmlformats.org/drawingml/2006/picture">
+                <pic:pic xmlns:pic="http://schemas.openxmlformats.org/drawingml/2006/picture">
+                  <pic:nvPicPr>
+                    <pic:cNvPr id="1" name=""/>
+                    <pic:cNvPicPr/>
+                  </pic:nvPicPr>
+                  <pic:blipFill rotWithShape="1">
+                    <a:blip r:embed="rId14"/>
+                    <a:srcRect b="26122"/>
+                    <a:stretch/>
+                  </pic:blipFill>
+                  <pic:spPr bwMode="auto">
+                    <a:xfrm>
+                      <a:off x="0" y="0"/>
+                      <a:ext cx="5353438" cy="2161315"/>
+                    </a:xfrm>
+                    <a:prstGeom prst="rect">
+                      <a:avLst/>
+                    </a:prstGeom>
+                    <a:ln>
+                      <a:noFill/>
+                    </a:ln>
+                    <a:extLst>
+                      <a:ext uri="{53640926-AAD7-44D8-BBD7-CCE9431645EC}">
+                        <a14:shadowObscured xmlns:a14="http://schemas.microsoft.com/office/drawing/2010/main"/>
+                      </a:ext>
+                    </a:extLst>
+                  </pic:spPr>
+                </pic:pic>
+              </a:graphicData>
+            </a:graphic>
+          </wp:inline>
+        </w:drawing>
+      </w:r>
+    </w:p>
+    <w:p>
+      <w:pPr>
+        <w:pStyle w:val="Ttulo1"/>
+      </w:pPr>
+      <w:bookmarkStart w:id="5" w:name="_Toc444271109"/>
+      <w:r>
+        <w:lastRenderedPageBreak/>
+        <w:t>Estrategia de control de versiones</w:t>
+      </w:r>
+      <w:bookmarkEnd w:id="5"/>
+    </w:p>
+    <w:p>
+      <w:pPr>
+        <w:pStyle w:val="InfoBlue"/>
+      </w:pPr>
+      <w:r>
+        <w:t>El siguiente formulario tiene como propósito llevar a cabo la estrategia de control de versiones, con la cual se dará un seguimiento a la actualización de los documentos utilizados antes, durante y después del desarrollo de un software.</w:t>
+      </w:r>
+    </w:p>
+    <w:p>
+      <w:pPr>
+        <w:pStyle w:val="Textoindependiente"/>
+        <w:rPr>
+          <w:lang w:val="es-MX"/>
+        </w:rPr>
+      </w:pPr>
+    </w:p>
+    <w:tbl>
+      <w:tblPr>
+        <w:tblW w:w="0" w:type="auto"/>
+        <w:tblBorders>
+          <w:top w:val="single" w:sz="4" w:space="0" w:color="auto"/>
+          <w:left w:val="single" w:sz="4" w:space="0" w:color="auto"/>
+          <w:bottom w:val="single" w:sz="4" w:space="0" w:color="auto"/>
+          <w:right w:val="single" w:sz="4" w:space="0" w:color="auto"/>
+          <w:insideH w:val="single" w:sz="4" w:space="0" w:color="auto"/>
+          <w:insideV w:val="single" w:sz="4" w:space="0" w:color="auto"/>
+        </w:tblBorders>
+        <w:tblLook w:val="01E0" w:firstRow="1" w:lastRow="1" w:firstColumn="1" w:lastColumn="1" w:noHBand="0" w:noVBand="0"/>
+      </w:tblPr>
+      <w:tblGrid>
+        <w:gridCol w:w="2148"/>
+        <w:gridCol w:w="7121"/>
+      </w:tblGrid>
+      <w:tr>
+        <w:tc>
+          <w:tcPr>
+            <w:tcW w:w="8978" w:type="dxa"/>
+            <w:gridSpan w:val="2"/>
+            <w:shd w:val="clear" w:color="auto" w:fill="CCCCCC"/>
+          </w:tcPr>
+          <w:p>
+            <w:pPr>
+              <w:autoSpaceDE w:val="0"/>
+              <w:autoSpaceDN w:val="0"/>
+              <w:adjustRightInd w:val="0"/>
+              <w:jc w:val="center"/>
+              <w:rPr>
+                <w:rFonts w:ascii="Arial" w:hAnsi="Arial" w:cs="Arial"/>
+                <w:b/>
+                <w:bCs/>
+                <w:iCs/>
+              </w:rPr>
+            </w:pPr>
+            <w:r>
+              <w:rPr>
+                <w:rFonts w:ascii="Arial" w:hAnsi="Arial" w:cs="Arial"/>
+                <w:b/>
+                <w:bCs/>
+                <w:iCs/>
+              </w:rPr>
+              <w:t>Estrategia del control de versiones</w:t>
+            </w:r>
+          </w:p>
+        </w:tc>
+      </w:tr>
+      <w:tr>
+        <w:tc>
+          <w:tcPr>
+            <w:tcW w:w="2148" w:type="dxa"/>
+            <w:shd w:val="clear" w:color="auto" w:fill="CCCCCC"/>
+          </w:tcPr>
+          <w:p>
+            <w:pPr>
+              <w:autoSpaceDE w:val="0"/>
+              <w:autoSpaceDN w:val="0"/>
+              <w:adjustRightInd w:val="0"/>
+              <w:jc w:val="both"/>
+              <w:rPr>
+                <w:rFonts w:ascii="Arial" w:hAnsi="Arial" w:cs="Arial"/>
+                <w:bCs/>
+                <w:iCs/>
+              </w:rPr>
+            </w:pPr>
+            <w:r>
+              <w:rPr>
+                <w:rFonts w:ascii="Arial" w:hAnsi="Arial" w:cs="Arial"/>
+                <w:bCs/>
+                <w:iCs/>
+              </w:rPr>
+              <w:t>Identificación de la configuración</w:t>
+            </w:r>
+          </w:p>
+        </w:tc>
+        <w:tc>
+          <w:tcPr>
+            <w:tcW w:w="6830" w:type="dxa"/>
+            <w:shd w:val="clear" w:color="auto" w:fill="auto"/>
+          </w:tcPr>
+          <w:p>
+            <w:pPr>
+              <w:pStyle w:val="Textoindependiente"/>
+              <w:ind w:left="12"/>
+              <w:rPr>
+                <w:lang w:val="es-MX"/>
+              </w:rPr>
+            </w:pPr>
+            <w:r>
+              <w:rPr>
+                <w:lang w:val="es-MX"/>
+              </w:rPr>
+              <w:t>Dentro del repositorio existirán 5 carpetas de las cuales cada una tendrá las diversas versiones de un mismo (y único) documento, cada documento deberá tener en su portada el número de versión del mismo, siendo el primer documento de cada carpeta la versión 1.0</w:t>
+            </w:r>
+          </w:p>
+        </w:tc>
+      </w:tr>
+      <w:tr>
+        <w:tc>
+          <w:tcPr>
+            <w:tcW w:w="2148" w:type="dxa"/>
+            <w:shd w:val="clear" w:color="auto" w:fill="CCCCCC"/>
+          </w:tcPr>
+          <w:p>
+            <w:pPr>
+              <w:autoSpaceDE w:val="0"/>
+              <w:autoSpaceDN w:val="0"/>
+              <w:adjustRightInd w:val="0"/>
+              <w:jc w:val="both"/>
+              <w:rPr>
+                <w:rFonts w:ascii="Arial" w:hAnsi="Arial" w:cs="Arial"/>
+                <w:bCs/>
+                <w:iCs/>
+              </w:rPr>
+            </w:pPr>
+            <w:r>
+              <w:rPr>
+                <w:rFonts w:ascii="Arial" w:hAnsi="Arial" w:cs="Arial"/>
+                <w:bCs/>
+                <w:iCs/>
+              </w:rPr>
+              <w:t>Estado de la configuración</w:t>
+            </w:r>
+          </w:p>
+        </w:tc>
+        <w:tc>
+          <w:tcPr>
+            <w:tcW w:w="6830" w:type="dxa"/>
+            <w:shd w:val="clear" w:color="auto" w:fill="auto"/>
+          </w:tcPr>
+          <w:p>
+            <w:pPr>
+              <w:pStyle w:val="InfoBlue"/>
+            </w:pPr>
+            <w:r>
+              <w:t xml:space="preserve">Dentro del repositorio existirán 5 carpetas, cada una de ellas tendrá originalmente sólo un documento y posteriormente se almacenarán todas las </w:t>
+            </w:r>
+            <w:proofErr w:type="spellStart"/>
+            <w:r>
+              <w:t>versiones</w:t>
+            </w:r>
+            <w:r>
+              <w:t>que</w:t>
+            </w:r>
+            <w:proofErr w:type="spellEnd"/>
+            <w:r>
+              <w:t xml:space="preserve"> se deriven</w:t>
+            </w:r>
+            <w:r>
+              <w:t xml:space="preserve"> del mismo.</w:t>
+            </w:r>
+          </w:p>
+        </w:tc>
+      </w:tr>
+      <w:tr>
+        <w:tc>
+          <w:tcPr>
+            <w:tcW w:w="2148" w:type="dxa"/>
+            <w:shd w:val="clear" w:color="auto" w:fill="CCCCCC"/>
+          </w:tcPr>
+          <w:p>
+            <w:pPr>
+              <w:autoSpaceDE w:val="0"/>
+              <w:autoSpaceDN w:val="0"/>
+              <w:adjustRightInd w:val="0"/>
+              <w:jc w:val="both"/>
+              <w:rPr>
+                <w:rFonts w:ascii="Arial" w:hAnsi="Arial" w:cs="Arial"/>
+                <w:bCs/>
+                <w:iCs/>
+              </w:rPr>
+            </w:pPr>
+            <w:r>
+              <w:rPr>
+                <w:rFonts w:ascii="Arial" w:hAnsi="Arial" w:cs="Arial"/>
+                <w:bCs/>
+                <w:iCs/>
+              </w:rPr>
+              <w:t>Auditor</w:t>
+            </w:r>
+          </w:p>
+        </w:tc>
+        <w:tc>
+          <w:tcPr>
+            <w:tcW w:w="6830" w:type="dxa"/>
+            <w:shd w:val="clear" w:color="auto" w:fill="auto"/>
+          </w:tcPr>
+          <w:p>
+            <w:pPr>
+              <w:pStyle w:val="InfoBlue"/>
+            </w:pPr>
+            <w:r>
+              <w:t>C</w:t>
+            </w:r>
+            <w:r>
+              <w:t>ada documento o conjunto de documentos serán revisados por un Ingeniero de Software externo.</w:t>
+            </w:r>
+          </w:p>
+        </w:tc>
+      </w:tr>
+      <w:tr>
+        <w:tc>
+          <w:tcPr>
+            <w:tcW w:w="2148" w:type="dxa"/>
+            <w:shd w:val="clear" w:color="auto" w:fill="CCCCCC"/>
+          </w:tcPr>
+          <w:p>
+            <w:pPr>
+              <w:autoSpaceDE w:val="0"/>
+              <w:autoSpaceDN w:val="0"/>
+              <w:adjustRightInd w:val="0"/>
+              <w:jc w:val="both"/>
+              <w:rPr>
+                <w:rFonts w:ascii="Arial" w:hAnsi="Arial" w:cs="Arial"/>
+                <w:bCs/>
+                <w:iCs/>
+              </w:rPr>
+            </w:pPr>
+            <w:r>
+              <w:rPr>
+                <w:rFonts w:ascii="Arial" w:hAnsi="Arial" w:cs="Arial"/>
+                <w:bCs/>
+                <w:iCs/>
+              </w:rPr>
+              <w:t>Frecuencia de auditorías</w:t>
+            </w:r>
+          </w:p>
+        </w:tc>
+        <w:tc>
+          <w:tcPr>
+            <w:tcW w:w="6830" w:type="dxa"/>
+            <w:shd w:val="clear" w:color="auto" w:fill="auto"/>
+          </w:tcPr>
+          <w:p>
+            <w:pPr>
+              <w:pStyle w:val="InfoBlue"/>
+            </w:pPr>
+            <w:r>
+              <w:t>Las revisiones se realizarán cada semana, entregando los documentos a revisar los días viernes antes de las 18:00 horas y serán devueltos por los auditores los días lunes a las 10:00 horas.</w:t>
+            </w:r>
+          </w:p>
+        </w:tc>
+      </w:tr>
+      <w:tr>
+        <w:tc>
+          <w:tcPr>
+            <w:tcW w:w="2148" w:type="dxa"/>
+            <w:shd w:val="clear" w:color="auto" w:fill="CCCCCC"/>
+          </w:tcPr>
+          <w:p>
+            <w:pPr>
+              <w:autoSpaceDE w:val="0"/>
+              <w:autoSpaceDN w:val="0"/>
+              <w:adjustRightInd w:val="0"/>
+              <w:jc w:val="both"/>
+              <w:rPr>
+                <w:rFonts w:ascii="Arial" w:hAnsi="Arial" w:cs="Arial"/>
+                <w:bCs/>
+                <w:iCs/>
+              </w:rPr>
+            </w:pPr>
+            <w:r>
+              <w:rPr>
+                <w:rFonts w:ascii="Arial" w:hAnsi="Arial" w:cs="Arial"/>
+                <w:bCs/>
+                <w:iCs/>
+              </w:rPr>
+              <w:t>Cambios solicitados</w:t>
+            </w:r>
+          </w:p>
+        </w:tc>
+        <w:tc>
+          <w:tcPr>
+            <w:tcW w:w="6830" w:type="dxa"/>
+            <w:shd w:val="clear" w:color="auto" w:fill="auto"/>
+          </w:tcPr>
+          <w:p>
+            <w:pPr>
+              <w:pStyle w:val="InfoBlue"/>
+            </w:pPr>
+            <w:r>
+              <w:t xml:space="preserve"> </w:t>
+            </w:r>
+            <w:r>
+              <w:t>Para cada cambio solicitado se deberán llenar todos los apartados mencionados en el cuadro anterior, si alguno de ellos está en blanco la solicitud será rechazada de manera inmediata.</w:t>
+            </w:r>
+          </w:p>
+          <w:tbl>
+            <w:tblPr>
+              <w:tblpPr w:leftFromText="141" w:rightFromText="141" w:vertAnchor="page" w:horzAnchor="margin" w:tblpY="248"/>
+              <w:tblOverlap w:val="never"/>
+              <w:tblW w:w="6895" w:type="dxa"/>
+              <w:tblBorders>
+                <w:top w:val="single" w:sz="4" w:space="0" w:color="auto"/>
+                <w:left w:val="single" w:sz="4" w:space="0" w:color="auto"/>
+                <w:bottom w:val="single" w:sz="4" w:space="0" w:color="auto"/>
+                <w:right w:val="single" w:sz="4" w:space="0" w:color="auto"/>
+                <w:insideH w:val="single" w:sz="4" w:space="0" w:color="auto"/>
+                <w:insideV w:val="single" w:sz="4" w:space="0" w:color="auto"/>
+              </w:tblBorders>
+              <w:tblLook w:val="01E0" w:firstRow="1" w:lastRow="1" w:firstColumn="1" w:lastColumn="1" w:noHBand="0" w:noVBand="0"/>
+            </w:tblPr>
+            <w:tblGrid>
+              <w:gridCol w:w="1436"/>
+              <w:gridCol w:w="1550"/>
+              <w:gridCol w:w="1460"/>
+              <w:gridCol w:w="1352"/>
+              <w:gridCol w:w="1097"/>
+            </w:tblGrid>
+            <w:tr>
+              <w:tc>
+                <w:tcPr>
+                  <w:tcW w:w="1446" w:type="dxa"/>
+                  <w:shd w:val="clear" w:color="auto" w:fill="E0E0E0"/>
+                  <w:vAlign w:val="center"/>
+                </w:tcPr>
+                <w:p>
+                  <w:pPr>
+                    <w:autoSpaceDE w:val="0"/>
+                    <w:autoSpaceDN w:val="0"/>
+                    <w:adjustRightInd w:val="0"/>
+                    <w:jc w:val="center"/>
+                    <w:rPr>
+                      <w:rFonts w:ascii="Arial" w:hAnsi="Arial" w:cs="Arial"/>
+                      <w:bCs/>
+                      <w:iCs/>
+                      <w:sz w:val="16"/>
+                      <w:szCs w:val="16"/>
+                    </w:rPr>
+                  </w:pPr>
+                  <w:r>
+                    <w:rPr>
+                      <w:rFonts w:ascii="Arial" w:hAnsi="Arial" w:cs="Arial"/>
+                      <w:bCs/>
+                      <w:iCs/>
+                      <w:sz w:val="16"/>
+                      <w:szCs w:val="16"/>
+                    </w:rPr>
+                    <w:t>Información general</w:t>
+                  </w:r>
+                </w:p>
+              </w:tc>
+              <w:tc>
+                <w:tcPr>
+                  <w:tcW w:w="1560" w:type="dxa"/>
+                  <w:shd w:val="clear" w:color="auto" w:fill="E0E0E0"/>
+                  <w:vAlign w:val="center"/>
+                </w:tcPr>
+                <w:p>
+                  <w:pPr>
+                    <w:autoSpaceDE w:val="0"/>
+                    <w:autoSpaceDN w:val="0"/>
+                    <w:adjustRightInd w:val="0"/>
+                    <w:jc w:val="center"/>
+                    <w:rPr>
+                      <w:rFonts w:ascii="Arial" w:hAnsi="Arial" w:cs="Arial"/>
+                      <w:bCs/>
+                      <w:iCs/>
+                      <w:sz w:val="16"/>
+                      <w:szCs w:val="16"/>
+                    </w:rPr>
+                  </w:pPr>
+                  <w:r>
+                    <w:rPr>
+                      <w:rFonts w:ascii="Arial" w:hAnsi="Arial" w:cs="Arial"/>
+                      <w:bCs/>
+                      <w:iCs/>
+                      <w:sz w:val="16"/>
+                      <w:szCs w:val="16"/>
+                    </w:rPr>
+                    <w:t>Descripción</w:t>
+                  </w:r>
+                </w:p>
+              </w:tc>
+              <w:tc>
+                <w:tcPr>
+                  <w:tcW w:w="1470" w:type="dxa"/>
+                  <w:shd w:val="clear" w:color="auto" w:fill="E0E0E0"/>
+                  <w:vAlign w:val="center"/>
+                </w:tcPr>
+                <w:p>
+                  <w:pPr>
+                    <w:autoSpaceDE w:val="0"/>
+                    <w:autoSpaceDN w:val="0"/>
+                    <w:adjustRightInd w:val="0"/>
+                    <w:jc w:val="center"/>
+                    <w:rPr>
+                      <w:rFonts w:ascii="Arial" w:hAnsi="Arial" w:cs="Arial"/>
+                      <w:bCs/>
+                      <w:iCs/>
+                      <w:sz w:val="16"/>
+                      <w:szCs w:val="16"/>
+                    </w:rPr>
+                  </w:pPr>
+                  <w:r>
+                    <w:rPr>
+                      <w:rFonts w:ascii="Arial" w:hAnsi="Arial" w:cs="Arial"/>
+                      <w:bCs/>
+                      <w:iCs/>
+                      <w:sz w:val="16"/>
+                      <w:szCs w:val="16"/>
+                    </w:rPr>
+                    <w:t>Beneficio</w:t>
+                  </w:r>
+                </w:p>
+              </w:tc>
+              <w:tc>
+                <w:tcPr>
+                  <w:tcW w:w="1363" w:type="dxa"/>
+                  <w:shd w:val="clear" w:color="auto" w:fill="E0E0E0"/>
+                  <w:vAlign w:val="center"/>
+                </w:tcPr>
+                <w:p>
+                  <w:pPr>
+                    <w:autoSpaceDE w:val="0"/>
+                    <w:autoSpaceDN w:val="0"/>
+                    <w:adjustRightInd w:val="0"/>
+                    <w:jc w:val="center"/>
+                    <w:rPr>
+                      <w:rFonts w:ascii="Arial" w:hAnsi="Arial" w:cs="Arial"/>
+                      <w:bCs/>
+                      <w:iCs/>
+                      <w:sz w:val="16"/>
+                      <w:szCs w:val="16"/>
+                    </w:rPr>
+                  </w:pPr>
+                  <w:r>
+                    <w:rPr>
+                      <w:rFonts w:ascii="Arial" w:hAnsi="Arial" w:cs="Arial"/>
+                      <w:bCs/>
+                      <w:iCs/>
+                      <w:sz w:val="16"/>
+                      <w:szCs w:val="16"/>
+                    </w:rPr>
+                    <w:t>Solicitante</w:t>
+                  </w:r>
+                </w:p>
+              </w:tc>
+              <w:tc>
+                <w:tcPr>
+                  <w:tcW w:w="1056" w:type="dxa"/>
+                  <w:shd w:val="clear" w:color="auto" w:fill="E0E0E0"/>
+                </w:tcPr>
+                <w:p>
+                  <w:pPr>
+                    <w:autoSpaceDE w:val="0"/>
+                    <w:autoSpaceDN w:val="0"/>
+                    <w:adjustRightInd w:val="0"/>
+                    <w:jc w:val="center"/>
+                    <w:rPr>
+                      <w:rFonts w:ascii="Arial" w:hAnsi="Arial" w:cs="Arial"/>
+                      <w:bCs/>
+                      <w:iCs/>
+                      <w:sz w:val="16"/>
+                      <w:szCs w:val="16"/>
+                    </w:rPr>
+                  </w:pPr>
+                  <w:r>
+                    <w:rPr>
+                      <w:rFonts w:ascii="Arial" w:hAnsi="Arial" w:cs="Arial"/>
+                      <w:bCs/>
+                      <w:iCs/>
+                      <w:sz w:val="16"/>
+                      <w:szCs w:val="16"/>
+                    </w:rPr>
+                    <w:t>Fecha</w:t>
+                  </w:r>
+                </w:p>
+              </w:tc>
+            </w:tr>
+            <w:tr>
+              <w:tc>
+                <w:tcPr>
+                  <w:tcW w:w="1446" w:type="dxa"/>
+                  <w:shd w:val="clear" w:color="auto" w:fill="auto"/>
+                </w:tcPr>
+                <w:p>
+                  <w:pPr>
+                    <w:autoSpaceDE w:val="0"/>
+                    <w:autoSpaceDN w:val="0"/>
+                    <w:adjustRightInd w:val="0"/>
+                    <w:jc w:val="both"/>
+                    <w:rPr>
+                      <w:rFonts w:ascii="Arial" w:hAnsi="Arial" w:cs="Arial"/>
+                      <w:bCs/>
+                      <w:iCs/>
+                      <w:sz w:val="18"/>
+                    </w:rPr>
+                  </w:pPr>
+                  <w:r>
+                    <w:rPr>
+                      <w:rFonts w:ascii="Arial" w:hAnsi="Arial" w:cs="Arial"/>
+                      <w:bCs/>
+                      <w:iCs/>
+                      <w:sz w:val="18"/>
+                    </w:rPr>
+                    <w:t>Especificar el nombre del producto  que se desea modificar</w:t>
+                  </w:r>
+                </w:p>
+              </w:tc>
+              <w:tc>
+                <w:tcPr>
+                  <w:tcW w:w="1560" w:type="dxa"/>
+                  <w:shd w:val="clear" w:color="auto" w:fill="auto"/>
+                </w:tcPr>
+                <w:p>
+                  <w:pPr>
+                    <w:autoSpaceDE w:val="0"/>
+                    <w:autoSpaceDN w:val="0"/>
+                    <w:adjustRightInd w:val="0"/>
+                    <w:jc w:val="both"/>
+                    <w:rPr>
+                      <w:rFonts w:ascii="Arial" w:hAnsi="Arial" w:cs="Arial"/>
+                      <w:bCs/>
+                      <w:iCs/>
+                      <w:sz w:val="18"/>
+                    </w:rPr>
+                  </w:pPr>
+                  <w:r>
+                    <w:rPr>
+                      <w:rFonts w:ascii="Arial" w:hAnsi="Arial" w:cs="Arial"/>
+                      <w:bCs/>
+                      <w:iCs/>
+                      <w:sz w:val="18"/>
+                    </w:rPr>
+                    <w:t>Indicar el módulo, proceso o sección del producto así como la modificación que se desea realizar.</w:t>
+                  </w:r>
+                </w:p>
+              </w:tc>
+              <w:tc>
+                <w:tcPr>
+                  <w:tcW w:w="1470" w:type="dxa"/>
+                  <w:shd w:val="clear" w:color="auto" w:fill="auto"/>
+                </w:tcPr>
+                <w:p>
+                  <w:pPr>
+                    <w:autoSpaceDE w:val="0"/>
+                    <w:autoSpaceDN w:val="0"/>
+                    <w:adjustRightInd w:val="0"/>
+                    <w:jc w:val="both"/>
+                    <w:rPr>
+                      <w:rFonts w:ascii="Arial" w:hAnsi="Arial" w:cs="Arial"/>
+                      <w:bCs/>
+                      <w:iCs/>
+                      <w:sz w:val="18"/>
+                    </w:rPr>
+                  </w:pPr>
+                  <w:r>
+                    <w:rPr>
+                      <w:rFonts w:ascii="Arial" w:hAnsi="Arial" w:cs="Arial"/>
+                      <w:bCs/>
+                      <w:iCs/>
+                      <w:sz w:val="18"/>
+                    </w:rPr>
+                    <w:t>Especificar cuál será el impacto</w:t>
+                  </w:r>
+                  <w:r>
+                    <w:rPr>
+                      <w:rFonts w:ascii="Arial" w:hAnsi="Arial" w:cs="Arial"/>
+                      <w:bCs/>
+                      <w:iCs/>
+                      <w:sz w:val="18"/>
+                    </w:rPr>
+                    <w:t xml:space="preserve"> a favor</w:t>
+                  </w:r>
+                  <w:r>
+                    <w:rPr>
+                      <w:rFonts w:ascii="Arial" w:hAnsi="Arial" w:cs="Arial"/>
+                      <w:bCs/>
+                      <w:iCs/>
+                      <w:sz w:val="18"/>
+                    </w:rPr>
+                    <w:t xml:space="preserve"> que generará el cambio ya sea en el cliente </w:t>
+                  </w:r>
+                  <w:r>
+                    <w:rPr>
+                      <w:rFonts w:ascii="Arial" w:hAnsi="Arial" w:cs="Arial"/>
+                      <w:bCs/>
+                      <w:iCs/>
+                      <w:sz w:val="18"/>
+                    </w:rPr>
+                    <w:t xml:space="preserve">del producto </w:t>
+                  </w:r>
+                  <w:r>
+                    <w:rPr>
+                      <w:rFonts w:ascii="Arial" w:hAnsi="Arial" w:cs="Arial"/>
+                      <w:bCs/>
+                      <w:iCs/>
+                      <w:sz w:val="18"/>
+                    </w:rPr>
+                    <w:t xml:space="preserve">o </w:t>
+                  </w:r>
+                  <w:r>
+                    <w:rPr>
+                      <w:rFonts w:ascii="Arial" w:hAnsi="Arial" w:cs="Arial"/>
+                      <w:bCs/>
+                      <w:iCs/>
+                      <w:sz w:val="18"/>
+                    </w:rPr>
+                    <w:t>su</w:t>
+                  </w:r>
+                  <w:r>
+                    <w:rPr>
+                      <w:rFonts w:ascii="Arial" w:hAnsi="Arial" w:cs="Arial"/>
+                      <w:bCs/>
+                      <w:iCs/>
+                      <w:sz w:val="18"/>
+                    </w:rPr>
+                    <w:t xml:space="preserve"> usuario final.</w:t>
+                  </w:r>
+                </w:p>
+              </w:tc>
+              <w:tc>
+                <w:tcPr>
+                  <w:tcW w:w="1363" w:type="dxa"/>
+                  <w:shd w:val="clear" w:color="auto" w:fill="auto"/>
+                </w:tcPr>
+                <w:p>
+                  <w:pPr>
+                    <w:autoSpaceDE w:val="0"/>
+                    <w:autoSpaceDN w:val="0"/>
+                    <w:adjustRightInd w:val="0"/>
+                    <w:jc w:val="both"/>
+                    <w:rPr>
+                      <w:rFonts w:ascii="Arial" w:hAnsi="Arial" w:cs="Arial"/>
+                      <w:bCs/>
+                      <w:iCs/>
+                      <w:sz w:val="18"/>
+                    </w:rPr>
+                  </w:pPr>
+                  <w:r>
+                    <w:rPr>
+                      <w:rFonts w:ascii="Arial" w:hAnsi="Arial" w:cs="Arial"/>
+                      <w:bCs/>
+                      <w:iCs/>
+                      <w:sz w:val="18"/>
+                    </w:rPr>
+                    <w:t>Indicar el nombre completo de quien solicita el cambio.</w:t>
+                  </w:r>
+                </w:p>
+              </w:tc>
+              <w:tc>
+                <w:tcPr>
+                  <w:tcW w:w="1056" w:type="dxa"/>
+                </w:tcPr>
+                <w:p>
+                  <w:pPr>
+                    <w:autoSpaceDE w:val="0"/>
+                    <w:autoSpaceDN w:val="0"/>
+                    <w:adjustRightInd w:val="0"/>
+                    <w:jc w:val="both"/>
+                    <w:rPr>
+                      <w:rFonts w:ascii="Arial" w:hAnsi="Arial" w:cs="Arial"/>
+                      <w:bCs/>
+                      <w:iCs/>
+                      <w:sz w:val="18"/>
+                    </w:rPr>
+                  </w:pPr>
+                  <w:r>
+                    <w:rPr>
+                      <w:rFonts w:ascii="Arial" w:hAnsi="Arial" w:cs="Arial"/>
+                      <w:bCs/>
+                      <w:iCs/>
+                      <w:sz w:val="18"/>
+                    </w:rPr>
+                    <w:t>Especificar la fecha en que se ingresa la solicitud</w:t>
+                  </w:r>
+                </w:p>
+              </w:tc>
+            </w:tr>
+          </w:tbl>
+          <w:p>
+            <w:pPr>
+              <w:autoSpaceDE w:val="0"/>
+              <w:autoSpaceDN w:val="0"/>
+              <w:adjustRightInd w:val="0"/>
+              <w:jc w:val="both"/>
+              <w:rPr>
+                <w:rFonts w:ascii="Arial" w:hAnsi="Arial" w:cs="Arial"/>
+                <w:bCs/>
+                <w:i/>
+                <w:iCs/>
+                <w:color w:val="C0C0C0"/>
+              </w:rPr>
+            </w:pPr>
+          </w:p>
+        </w:tc>
+      </w:tr>
+      <w:tr>
+        <w:tc>
+          <w:tcPr>
+            <w:tcW w:w="2148" w:type="dxa"/>
+            <w:shd w:val="clear" w:color="auto" w:fill="CCCCCC"/>
+          </w:tcPr>
+          <w:p>
+            <w:pPr>
+              <w:autoSpaceDE w:val="0"/>
+              <w:autoSpaceDN w:val="0"/>
+              <w:adjustRightInd w:val="0"/>
+              <w:jc w:val="both"/>
+              <w:rPr>
+                <w:rFonts w:ascii="Arial" w:hAnsi="Arial" w:cs="Arial"/>
+                <w:bCs/>
+                <w:iCs/>
+              </w:rPr>
+            </w:pPr>
+            <w:r>
+              <w:rPr>
+                <w:rFonts w:ascii="Arial" w:hAnsi="Arial" w:cs="Arial"/>
+                <w:bCs/>
+                <w:iCs/>
+              </w:rPr>
+              <w:t>Políticas</w:t>
+            </w:r>
+          </w:p>
+        </w:tc>
+        <w:tc>
+          <w:tcPr>
+            <w:tcW w:w="6830" w:type="dxa"/>
+            <w:shd w:val="clear" w:color="auto" w:fill="auto"/>
+          </w:tcPr>
+          <w:p>
+            <w:pPr>
+              <w:pStyle w:val="InfoBlue"/>
+            </w:pPr>
+            <w:r>
+              <w:t>El repositorio de control de cambios</w:t>
+            </w:r>
+            <w:r>
+              <w:t xml:space="preserve"> podrá ser utilizado por los desarrolladores del proyecto (permisos de lectura y escritura) y por el líder de proyecto (permisos de lectura).</w:t>
+            </w:r>
+            <w:bookmarkStart w:id="6" w:name="_GoBack"/>
+            <w:bookmarkEnd w:id="6"/>
+          </w:p>
+        </w:tc>
+      </w:tr>
+    </w:tbl>
+    <w:p>
+      <w:pPr>
+        <w:pStyle w:val="Textoindependiente"/>
+        <w:rPr>
+          <w:lang w:val="es-MX"/>
+        </w:rPr>
+      </w:pPr>
+    </w:p>
+    <w:p>
+      <w:pPr>
+        <w:rPr>
+          <w:rFonts w:ascii="Times New Roman" w:eastAsia="Times New Roman" w:hAnsi="Times New Roman" w:cs="Times New Roman"/>
+          <w:sz w:val="20"/>
+          <w:szCs w:val="20"/>
+        </w:rPr>
+      </w:pPr>
+      <w:r>
+        <w:br w:type="page"/>
+      </w:r>
+    </w:p>
+    <w:p>
+      <w:pPr>
+        <w:pStyle w:val="Textoindependiente"/>
+        <w:rPr>
+          <w:lang w:val="es-MX"/>
+        </w:rPr>
+      </w:pPr>
+    </w:p>
+    <w:tbl>
+      <w:tblPr>
+        <w:tblW w:w="0" w:type="auto"/>
+        <w:jc w:val="center"/>
+        <w:tblLook w:val="01E0" w:firstRow="1" w:lastRow="1" w:firstColumn="1" w:lastColumn="1" w:noHBand="0" w:noVBand="0"/>
+      </w:tblPr>
+      <w:tblGrid>
+        <w:gridCol w:w="8644"/>
+      </w:tblGrid>
+      <w:tr>
+        <w:trPr>
+          <w:jc w:val="center"/>
+        </w:trPr>
+        <w:tc>
+          <w:tcPr>
+            <w:tcW w:w="8644" w:type="dxa"/>
+            <w:shd w:val="clear" w:color="auto" w:fill="auto"/>
+            <w:vAlign w:val="center"/>
+          </w:tcPr>
+          <w:p>
+            <w:pPr>
+              <w:jc w:val="center"/>
+              <w:rPr>
+                <w:rFonts w:ascii="Arial" w:hAnsi="Arial" w:cs="Arial"/>
+                <w:b/>
+              </w:rPr>
+            </w:pPr>
+            <w:r>
+              <w:rPr>
+                <w:rFonts w:ascii="Arial" w:hAnsi="Arial" w:cs="Arial"/>
+                <w:b/>
+              </w:rPr>
+              <w:t>Forma de Solicitud de Cambio</w:t>
+            </w:r>
+          </w:p>
+        </w:tc>
+      </w:tr>
+      <w:tr>
+        <w:trPr>
+          <w:jc w:val="center"/>
+        </w:trPr>
+        <w:tc>
+          <w:tcPr>
+            <w:tcW w:w="8644" w:type="dxa"/>
+            <w:shd w:val="clear" w:color="auto" w:fill="auto"/>
+          </w:tcPr>
+          <w:p>
+            <w:pPr>
+              <w:rPr>
+                <w:rFonts w:ascii="Arial" w:hAnsi="Arial" w:cs="Arial"/>
+              </w:rPr>
+            </w:pPr>
+            <w:r>
+              <w:rPr>
+                <w:rFonts w:ascii="Arial" w:hAnsi="Arial" w:cs="Arial"/>
+              </w:rPr>
+              <w:t>Proyecto:</w:t>
+            </w:r>
+            <w:r>
+              <w:rPr>
+                <w:rFonts w:ascii="Arial" w:hAnsi="Arial" w:cs="Arial"/>
+              </w:rPr>
+              <w:t xml:space="preserve"> Economía Compartida</w:t>
+            </w:r>
+            <w:r>
+              <w:rPr>
+                <w:rFonts w:ascii="Arial" w:hAnsi="Arial" w:cs="Arial"/>
+              </w:rPr>
+              <w:t xml:space="preserve">                                                         Fecha:</w:t>
+            </w:r>
+          </w:p>
+        </w:tc>
+      </w:tr>
+      <w:tr>
+        <w:trPr>
+          <w:jc w:val="center"/>
+        </w:trPr>
+        <w:tc>
+          <w:tcPr>
+            <w:tcW w:w="8644" w:type="dxa"/>
+            <w:shd w:val="clear" w:color="auto" w:fill="D9D9D9"/>
+          </w:tcPr>
+          <w:p>
+            <w:pPr>
+              <w:rPr>
+                <w:rFonts w:ascii="Arial" w:hAnsi="Arial" w:cs="Arial"/>
+              </w:rPr>
+            </w:pPr>
+            <w:r>
+              <w:rPr>
+                <w:rFonts w:ascii="Arial" w:hAnsi="Arial" w:cs="Arial"/>
+                <w:b/>
+              </w:rPr>
+              <w:t>Información del elemento</w:t>
+            </w:r>
+          </w:p>
+        </w:tc>
+      </w:tr>
+      <w:tr>
+        <w:trPr>
+          <w:jc w:val="center"/>
+        </w:trPr>
+        <w:tc>
+          <w:tcPr>
+            <w:tcW w:w="8644" w:type="dxa"/>
+            <w:shd w:val="clear" w:color="auto" w:fill="auto"/>
+          </w:tcPr>
+          <w:p>
+            <w:pPr>
+              <w:rPr>
+                <w:rFonts w:ascii="Arial" w:hAnsi="Arial" w:cs="Arial"/>
+              </w:rPr>
+            </w:pPr>
+            <w:r>
+              <w:rPr>
+                <w:rFonts w:ascii="Arial" w:hAnsi="Arial" w:cs="Arial"/>
+              </w:rPr>
+              <w:t>Nombre</w:t>
+            </w:r>
+            <w:r>
+              <w:rPr>
+                <w:rFonts w:ascii="Arial" w:hAnsi="Arial" w:cs="Arial"/>
+              </w:rPr>
+              <w:t xml:space="preserve"> del solicitante</w:t>
+            </w:r>
+            <w:r>
+              <w:rPr>
+                <w:rFonts w:ascii="Arial" w:hAnsi="Arial" w:cs="Arial"/>
+              </w:rPr>
+              <w:t>:</w:t>
+            </w:r>
+            <w:r>
+              <w:rPr>
+                <w:rFonts w:ascii="Arial" w:hAnsi="Arial" w:cs="Arial"/>
+              </w:rPr>
+              <w:t xml:space="preserve"> Eric Romero Martínez</w:t>
+            </w:r>
+          </w:p>
+          <w:p>
+            <w:pPr>
+              <w:rPr>
+                <w:rFonts w:ascii="Arial" w:hAnsi="Arial" w:cs="Arial"/>
+              </w:rPr>
+            </w:pPr>
+            <w:r>
+              <w:rPr>
+                <w:rFonts w:ascii="Arial" w:hAnsi="Arial" w:cs="Arial"/>
+              </w:rPr>
+              <w:t>Dirección de respaldo:</w:t>
+            </w:r>
+            <w:r>
+              <w:rPr>
+                <w:rFonts w:ascii="Arial" w:hAnsi="Arial" w:cs="Arial"/>
+              </w:rPr>
+              <w:t xml:space="preserve"> </w:t>
+            </w:r>
+            <w:r>
+              <w:rPr>
+                <w:rFonts w:ascii="Arial" w:hAnsi="Arial" w:cs="Arial"/>
+              </w:rPr>
+              <w:t>https://github.com/ericromero/too.git</w:t>
+            </w:r>
+          </w:p>
+        </w:tc>
+      </w:tr>
+      <w:tr>
+        <w:trPr>
+          <w:jc w:val="center"/>
+        </w:trPr>
+        <w:tc>
+          <w:tcPr>
+            <w:tcW w:w="8644" w:type="dxa"/>
+            <w:shd w:val="clear" w:color="auto" w:fill="D9D9D9"/>
+          </w:tcPr>
+          <w:p>
+            <w:pPr>
+              <w:rPr>
+                <w:rFonts w:ascii="Arial" w:hAnsi="Arial" w:cs="Arial"/>
+              </w:rPr>
+            </w:pPr>
+            <w:r>
+              <w:rPr>
+                <w:rFonts w:ascii="Arial" w:hAnsi="Arial" w:cs="Arial"/>
+                <w:b/>
+              </w:rPr>
+              <w:t>Información</w:t>
+            </w:r>
+            <w:r>
+              <w:rPr>
+                <w:rFonts w:ascii="Arial" w:hAnsi="Arial" w:cs="Arial"/>
+                <w:b/>
+              </w:rPr>
+              <w:t xml:space="preserve"> general</w:t>
+            </w:r>
+            <w:r>
+              <w:rPr>
+                <w:rFonts w:ascii="Arial" w:hAnsi="Arial" w:cs="Arial"/>
+                <w:b/>
+              </w:rPr>
+              <w:t xml:space="preserve"> del cambio</w:t>
+            </w:r>
+          </w:p>
+        </w:tc>
+      </w:tr>
+      <w:tr>
+        <w:trPr>
+          <w:jc w:val="center"/>
+        </w:trPr>
+        <w:tc>
+          <w:tcPr>
+            <w:tcW w:w="8644" w:type="dxa"/>
+            <w:shd w:val="clear" w:color="auto" w:fill="auto"/>
+          </w:tcPr>
+          <w:p>
+            <w:pPr>
+              <w:rPr>
+                <w:rFonts w:ascii="Arial" w:hAnsi="Arial" w:cs="Arial"/>
+                <w:b/>
+              </w:rPr>
+            </w:pPr>
+          </w:p>
+          <w:p>
+            <w:pPr>
+              <w:rPr>
+                <w:rFonts w:ascii="Arial" w:hAnsi="Arial" w:cs="Arial"/>
+                <w:b/>
+              </w:rPr>
+            </w:pPr>
+          </w:p>
+        </w:tc>
+      </w:tr>
+      <w:tr>
+        <w:trPr>
+          <w:jc w:val="center"/>
+        </w:trPr>
+        <w:tc>
+          <w:tcPr>
+            <w:tcW w:w="8644" w:type="dxa"/>
+            <w:shd w:val="clear" w:color="auto" w:fill="D9D9D9"/>
+          </w:tcPr>
+          <w:p>
+            <w:pPr>
+              <w:rPr>
+                <w:rFonts w:ascii="Arial" w:hAnsi="Arial" w:cs="Arial"/>
+              </w:rPr>
+            </w:pPr>
+            <w:r>
+              <w:rPr>
+                <w:rFonts w:ascii="Arial" w:hAnsi="Arial" w:cs="Arial"/>
+                <w:b/>
+              </w:rPr>
+              <w:t>Descripción del cambio</w:t>
+            </w:r>
+          </w:p>
+        </w:tc>
+      </w:tr>
+      <w:tr>
+        <w:trPr>
+          <w:jc w:val="center"/>
+        </w:trPr>
+        <w:tc>
+          <w:tcPr>
+            <w:tcW w:w="8644" w:type="dxa"/>
+            <w:shd w:val="clear" w:color="auto" w:fill="auto"/>
+          </w:tcPr>
+          <w:p>
+            <w:pPr>
+              <w:rPr>
+                <w:rFonts w:ascii="Arial" w:hAnsi="Arial" w:cs="Arial"/>
+                <w:b/>
+              </w:rPr>
+            </w:pPr>
+          </w:p>
+          <w:p>
+            <w:pPr>
+              <w:rPr>
+                <w:rFonts w:ascii="Arial" w:hAnsi="Arial" w:cs="Arial"/>
+                <w:b/>
+              </w:rPr>
+            </w:pPr>
+          </w:p>
+        </w:tc>
+      </w:tr>
+      <w:tr>
+        <w:trPr>
+          <w:jc w:val="center"/>
+        </w:trPr>
+        <w:tc>
+          <w:tcPr>
+            <w:tcW w:w="8644" w:type="dxa"/>
+            <w:shd w:val="clear" w:color="auto" w:fill="D9D9D9"/>
+          </w:tcPr>
+          <w:p>
+            <w:pPr>
+              <w:rPr>
+                <w:rFonts w:ascii="Arial" w:hAnsi="Arial" w:cs="Arial"/>
+              </w:rPr>
+            </w:pPr>
+            <w:r>
+              <w:rPr>
+                <w:rFonts w:ascii="Arial" w:hAnsi="Arial" w:cs="Arial"/>
+                <w:b/>
+              </w:rPr>
+              <w:t>Beneficio del cambio</w:t>
+            </w:r>
+          </w:p>
+        </w:tc>
+      </w:tr>
+      <w:tr>
+        <w:trPr>
+          <w:jc w:val="center"/>
+        </w:trPr>
+        <w:tc>
+          <w:tcPr>
+            <w:tcW w:w="8644" w:type="dxa"/>
+            <w:shd w:val="clear" w:color="auto" w:fill="auto"/>
+          </w:tcPr>
+          <w:p>
+            <w:pPr>
+              <w:rPr>
+                <w:rFonts w:ascii="Arial" w:hAnsi="Arial" w:cs="Arial"/>
+                <w:b/>
+              </w:rPr>
+            </w:pPr>
+          </w:p>
+          <w:p>
+            <w:pPr>
+              <w:rPr>
+                <w:rFonts w:ascii="Arial" w:hAnsi="Arial" w:cs="Arial"/>
+                <w:b/>
+              </w:rPr>
+            </w:pPr>
+          </w:p>
+        </w:tc>
+      </w:tr>
+      <w:tr>
+        <w:trPr>
+          <w:jc w:val="center"/>
+        </w:trPr>
+        <w:tc>
+          <w:tcPr>
+            <w:tcW w:w="8644" w:type="dxa"/>
+            <w:shd w:val="clear" w:color="auto" w:fill="auto"/>
+          </w:tcPr>
+          <w:p>
+            <w:pPr>
+              <w:rPr>
+                <w:rFonts w:ascii="Arial" w:hAnsi="Arial" w:cs="Arial"/>
+                <w:b/>
+                <w:color w:val="999999"/>
+              </w:rPr>
+            </w:pPr>
+          </w:p>
+          <w:p>
+            <w:pPr>
+              <w:rPr>
+                <w:rFonts w:ascii="Arial" w:hAnsi="Arial" w:cs="Arial"/>
+                <w:b/>
+              </w:rPr>
+            </w:pPr>
+          </w:p>
+        </w:tc>
+      </w:tr>
+      <w:tr>
+        <w:trPr>
+          <w:jc w:val="center"/>
+        </w:trPr>
+        <w:tc>
+          <w:tcPr>
+            <w:tcW w:w="8644" w:type="dxa"/>
+            <w:shd w:val="clear" w:color="auto" w:fill="auto"/>
+          </w:tcPr>
+          <w:p>
+            <w:pPr>
+              <w:rPr>
+                <w:rFonts w:ascii="Arial" w:hAnsi="Arial" w:cs="Arial"/>
+              </w:rPr>
+            </w:pPr>
+            <w:r>
+              <w:rPr>
+                <w:rFonts w:ascii="Arial" w:hAnsi="Arial" w:cs="Arial"/>
+              </w:rPr>
+              <w:t>F</w:t>
+            </w:r>
+            <w:r>
+              <w:rPr>
+                <w:rFonts w:ascii="Arial" w:hAnsi="Arial" w:cs="Arial"/>
+              </w:rPr>
+              <w:t>echa de dictamen:</w:t>
+            </w:r>
+          </w:p>
+          <w:p>
+            <w:pPr>
+              <w:rPr>
+                <w:rFonts w:ascii="Arial" w:hAnsi="Arial" w:cs="Arial"/>
+                <w:b/>
+                <w:color w:val="999999"/>
+              </w:rPr>
+            </w:pPr>
+          </w:p>
+          <w:p>
+            <w:pPr>
+              <w:rPr>
+                <w:rFonts w:ascii="Arial" w:hAnsi="Arial" w:cs="Arial"/>
+              </w:rPr>
+            </w:pPr>
+            <w:r>
+              <w:rPr>
+                <w:rFonts w:ascii="Arial" w:hAnsi="Arial" w:cs="Arial"/>
+                <w:b/>
+                <w:color w:val="999999"/>
+              </w:rPr>
+              <w:t xml:space="preserve">                             </w:t>
+            </w:r>
+            <w:r>
+              <w:rPr>
+                <w:rFonts w:ascii="Arial" w:hAnsi="Arial" w:cs="Arial"/>
+              </w:rPr>
+              <w:t xml:space="preserve">APROBADO   </w:t>
+            </w:r>
+            <w:r>
+              <w:rPr>
+                <w:rFonts w:ascii="Arial" w:hAnsi="Arial" w:cs="Arial"/>
+              </w:rPr>
+              <w:sym w:font="Wingdings" w:char="F06F"/>
+            </w:r>
+            <w:r>
+              <w:rPr>
+                <w:rFonts w:ascii="Arial" w:hAnsi="Arial" w:cs="Arial"/>
+              </w:rPr>
+              <w:t xml:space="preserve">                     RECHAZADO    </w:t>
+            </w:r>
+            <w:r>
+              <w:rPr>
+                <w:rFonts w:ascii="Arial" w:hAnsi="Arial" w:cs="Arial"/>
+              </w:rPr>
+              <w:sym w:font="Wingdings" w:char="F06F"/>
+            </w:r>
+          </w:p>
+          <w:p>
+            <w:pPr>
+              <w:rPr>
+                <w:rFonts w:ascii="Arial" w:hAnsi="Arial" w:cs="Arial"/>
+              </w:rPr>
+            </w:pPr>
+          </w:p>
+          <w:p>
+            <w:pPr>
+              <w:rPr>
+                <w:rFonts w:ascii="Arial" w:hAnsi="Arial" w:cs="Arial"/>
+              </w:rPr>
+            </w:pPr>
+            <w:r>
+              <w:rPr>
+                <w:rFonts w:ascii="Arial" w:hAnsi="Arial" w:cs="Arial"/>
+              </w:rPr>
+              <w:t>Nombre y firma del dictaminador:</w:t>
+            </w:r>
+          </w:p>
+          <w:p>
+            <w:pPr>
+              <w:rPr>
+                <w:rFonts w:ascii="Arial" w:hAnsi="Arial" w:cs="Arial"/>
+              </w:rPr>
+            </w:pPr>
+          </w:p>
+        </w:tc>
+      </w:tr>
+    </w:tbl>
+    <w:p>
+      <w:pPr>
+        <w:pStyle w:val="Textoindependiente"/>
+        <w:rPr>
+          <w:lang w:val="es-MX"/>
+        </w:rPr>
+      </w:pPr>
+    </w:p>
+    <w:p>
+      <w:pPr>
+        <w:rPr>
+          <w:rFonts w:ascii="Times New Roman" w:eastAsia="Times New Roman" w:hAnsi="Times New Roman" w:cs="Times New Roman"/>
+          <w:sz w:val="20"/>
+          <w:szCs w:val="20"/>
+        </w:rPr>
+      </w:pPr>
+      <w:r>
+        <w:br w:type="page"/>
+      </w:r>
+    </w:p>
+    <w:p>
+      <w:pPr>
+        <w:pStyle w:val="Textoindependiente"/>
+        <w:rPr>
+          <w:lang w:val="es-MX"/>
+        </w:rPr>
+      </w:pPr>
+    </w:p>
+    <w:tbl>
+      <w:tblPr>
+        <w:tblW w:w="0" w:type="auto"/>
+        <w:tblBorders>
+          <w:top w:val="single" w:sz="4" w:space="0" w:color="auto"/>
+          <w:left w:val="single" w:sz="4" w:space="0" w:color="auto"/>
+          <w:bottom w:val="single" w:sz="4" w:space="0" w:color="auto"/>
+          <w:right w:val="single" w:sz="4" w:space="0" w:color="auto"/>
+          <w:insideH w:val="single" w:sz="4" w:space="0" w:color="auto"/>
+          <w:insideV w:val="single" w:sz="4" w:space="0" w:color="auto"/>
+        </w:tblBorders>
+        <w:tblLook w:val="01E0" w:firstRow="1" w:lastRow="1" w:firstColumn="1" w:lastColumn="1" w:noHBand="0" w:noVBand="0"/>
+      </w:tblPr>
+      <w:tblGrid>
+        <w:gridCol w:w="2148"/>
+        <w:gridCol w:w="6830"/>
+      </w:tblGrid>
+      <w:tr>
+        <w:tc>
+          <w:tcPr>
+            <w:tcW w:w="8978" w:type="dxa"/>
+            <w:gridSpan w:val="2"/>
+            <w:shd w:val="clear" w:color="auto" w:fill="CCCCCC"/>
+          </w:tcPr>
+          <w:p>
+            <w:pPr>
+              <w:autoSpaceDE w:val="0"/>
+              <w:autoSpaceDN w:val="0"/>
+              <w:adjustRightInd w:val="0"/>
+              <w:jc w:val="center"/>
+              <w:rPr>
+                <w:rFonts w:ascii="Arial" w:hAnsi="Arial" w:cs="Arial"/>
+                <w:bCs/>
+                <w:i/>
+                <w:iCs/>
+                <w:color w:val="000080"/>
+              </w:rPr>
+            </w:pPr>
+            <w:r>
+              <w:rPr>
+                <w:rFonts w:ascii="Arial" w:hAnsi="Arial" w:cs="Arial"/>
+                <w:b/>
+                <w:bCs/>
+                <w:iCs/>
+              </w:rPr>
+              <w:t>Repositorio</w:t>
+            </w:r>
+          </w:p>
+        </w:tc>
+      </w:tr>
+      <w:tr>
+        <w:tc>
+          <w:tcPr>
+            <w:tcW w:w="2148" w:type="dxa"/>
+            <w:shd w:val="clear" w:color="auto" w:fill="CCCCCC"/>
+          </w:tcPr>
+          <w:p>
+            <w:pPr>
+              <w:autoSpaceDE w:val="0"/>
+              <w:autoSpaceDN w:val="0"/>
+              <w:adjustRightInd w:val="0"/>
+              <w:jc w:val="both"/>
+              <w:rPr>
+                <w:rFonts w:ascii="Arial" w:hAnsi="Arial" w:cs="Arial"/>
+                <w:bCs/>
+                <w:iCs/>
+              </w:rPr>
+            </w:pPr>
+            <w:r>
+              <w:rPr>
+                <w:rFonts w:ascii="Arial" w:hAnsi="Arial" w:cs="Arial"/>
+                <w:bCs/>
+                <w:iCs/>
+              </w:rPr>
+              <w:t>Clasificación</w:t>
+            </w:r>
+          </w:p>
+        </w:tc>
+        <w:tc>
+          <w:tcPr>
+            <w:tcW w:w="6830" w:type="dxa"/>
+            <w:shd w:val="clear" w:color="auto" w:fill="auto"/>
+          </w:tcPr>
+          <w:p>
+            <w:pPr>
+              <w:pStyle w:val="InfoBlue"/>
+            </w:pPr>
+            <w:r>
+              <w:t>Centralizada</w:t>
+            </w:r>
+          </w:p>
+        </w:tc>
+      </w:tr>
+      <w:tr>
+        <w:tc>
+          <w:tcPr>
+            <w:tcW w:w="2148" w:type="dxa"/>
+            <w:shd w:val="clear" w:color="auto" w:fill="CCCCCC"/>
+          </w:tcPr>
+          <w:p>
+            <w:pPr>
+              <w:autoSpaceDE w:val="0"/>
+              <w:autoSpaceDN w:val="0"/>
+              <w:adjustRightInd w:val="0"/>
+              <w:jc w:val="both"/>
+              <w:rPr>
+                <w:rFonts w:ascii="Arial" w:hAnsi="Arial" w:cs="Arial"/>
+                <w:bCs/>
+                <w:iCs/>
+              </w:rPr>
+            </w:pPr>
+            <w:r>
+              <w:rPr>
+                <w:rFonts w:ascii="Arial" w:hAnsi="Arial" w:cs="Arial"/>
+                <w:bCs/>
+                <w:iCs/>
+              </w:rPr>
+              <w:t>Herramienta a utilizar</w:t>
+            </w:r>
+          </w:p>
+        </w:tc>
+        <w:tc>
+          <w:tcPr>
+            <w:tcW w:w="6830" w:type="dxa"/>
+            <w:shd w:val="clear" w:color="auto" w:fill="auto"/>
+          </w:tcPr>
+          <w:p>
+            <w:pPr>
+              <w:pStyle w:val="InfoBlue"/>
+            </w:pPr>
+            <w:r>
+              <w:t>GIT</w:t>
+            </w:r>
+          </w:p>
+        </w:tc>
+      </w:tr>
+      <w:tr>
+        <w:tc>
+          <w:tcPr>
+            <w:tcW w:w="2148" w:type="dxa"/>
+            <w:shd w:val="clear" w:color="auto" w:fill="CCCCCC"/>
+          </w:tcPr>
+          <w:p>
+            <w:pPr>
+              <w:autoSpaceDE w:val="0"/>
+              <w:autoSpaceDN w:val="0"/>
+              <w:adjustRightInd w:val="0"/>
+              <w:jc w:val="both"/>
+              <w:rPr>
+                <w:rFonts w:ascii="Arial" w:hAnsi="Arial" w:cs="Arial"/>
+                <w:bCs/>
+                <w:iCs/>
+              </w:rPr>
+            </w:pPr>
+            <w:r>
+              <w:rPr>
+                <w:rFonts w:ascii="Arial" w:hAnsi="Arial" w:cs="Arial"/>
+                <w:bCs/>
+                <w:iCs/>
+              </w:rPr>
+              <w:t>Ubicación</w:t>
+            </w:r>
+          </w:p>
+        </w:tc>
+        <w:tc>
+          <w:tcPr>
+            <w:tcW w:w="6830" w:type="dxa"/>
+            <w:shd w:val="clear" w:color="auto" w:fill="auto"/>
+          </w:tcPr>
+          <w:p>
+            <w:pPr>
+              <w:pStyle w:val="InfoBlue"/>
+            </w:pPr>
+            <w:r>
+              <w:t>Carpeta compartida llamada “Proyecto de Economía Compartida”</w:t>
+            </w:r>
+          </w:p>
+        </w:tc>
+      </w:tr>
+      <w:tr>
+        <w:tc>
+          <w:tcPr>
+            <w:tcW w:w="2148" w:type="dxa"/>
+            <w:shd w:val="clear" w:color="auto" w:fill="CCCCCC"/>
+          </w:tcPr>
+          <w:p>
+            <w:pPr>
+              <w:autoSpaceDE w:val="0"/>
+              <w:autoSpaceDN w:val="0"/>
+              <w:adjustRightInd w:val="0"/>
+              <w:jc w:val="both"/>
+              <w:rPr>
+                <w:rFonts w:ascii="Arial" w:hAnsi="Arial" w:cs="Arial"/>
+                <w:bCs/>
+                <w:iCs/>
+              </w:rPr>
+            </w:pPr>
+            <w:r>
+              <w:rPr>
+                <w:rFonts w:ascii="Arial" w:hAnsi="Arial" w:cs="Arial"/>
+                <w:bCs/>
+                <w:iCs/>
+              </w:rPr>
+              <w:t>Estructura</w:t>
+            </w:r>
+          </w:p>
+        </w:tc>
+        <w:tc>
+          <w:tcPr>
+            <w:tcW w:w="6830" w:type="dxa"/>
+            <w:shd w:val="clear" w:color="auto" w:fill="auto"/>
+          </w:tcPr>
+          <w:p>
+            <w:pPr>
+              <w:pStyle w:val="InfoBlue"/>
+            </w:pPr>
+            <w:r>
+              <w:t>Dentro de la carpeta raíz “Proyecto de Economía Compartida” se encuentran 5 carpetas:</w:t>
+            </w:r>
+          </w:p>
+          <w:p>
+            <w:pPr>
+              <w:pStyle w:val="Textoindependiente"/>
+              <w:numPr>
+                <w:ilvl w:val="0"/>
+                <w:numId w:val="2"/>
+              </w:numPr>
+              <w:rPr>
+                <w:color w:val="000000"/>
+                <w:lang w:val="es-MX"/>
+              </w:rPr>
+            </w:pPr>
+            <w:r>
+              <w:rPr>
+                <w:color w:val="000000"/>
+                <w:lang w:val="es-MX"/>
+              </w:rPr>
+              <w:t>Plan de proyecto</w:t>
+            </w:r>
+          </w:p>
+          <w:p>
+            <w:pPr>
+              <w:pStyle w:val="Textoindependiente"/>
+              <w:numPr>
+                <w:ilvl w:val="0"/>
+                <w:numId w:val="2"/>
+              </w:numPr>
+              <w:rPr>
+                <w:color w:val="000000"/>
+                <w:lang w:val="es-MX"/>
+              </w:rPr>
+            </w:pPr>
+            <w:r>
+              <w:rPr>
+                <w:color w:val="000000"/>
+                <w:lang w:val="es-MX"/>
+              </w:rPr>
+              <w:t>Documento de requerimientos</w:t>
+            </w:r>
+          </w:p>
+          <w:p>
+            <w:pPr>
+              <w:pStyle w:val="Textoindependiente"/>
+              <w:numPr>
+                <w:ilvl w:val="0"/>
+                <w:numId w:val="2"/>
+              </w:numPr>
+              <w:rPr>
+                <w:color w:val="000000"/>
+                <w:lang w:val="es-MX"/>
+              </w:rPr>
+            </w:pPr>
+            <w:r>
+              <w:rPr>
+                <w:color w:val="000000"/>
+                <w:lang w:val="es-MX"/>
+              </w:rPr>
+              <w:t>Documento de diseño</w:t>
+            </w:r>
+          </w:p>
+          <w:p>
+            <w:pPr>
+              <w:pStyle w:val="Textoindependiente"/>
+              <w:numPr>
+                <w:ilvl w:val="0"/>
+                <w:numId w:val="2"/>
+              </w:numPr>
+              <w:rPr>
+                <w:color w:val="000000"/>
+                <w:lang w:val="es-MX"/>
+              </w:rPr>
+            </w:pPr>
+            <w:r>
+              <w:rPr>
+                <w:color w:val="000000"/>
+                <w:lang w:val="es-MX"/>
+              </w:rPr>
+              <w:t>Documento de c</w:t>
+            </w:r>
+            <w:r>
+              <w:rPr>
+                <w:color w:val="000000"/>
+                <w:lang w:val="es-MX"/>
+              </w:rPr>
+              <w:t>onstrucción</w:t>
+            </w:r>
+          </w:p>
+          <w:p>
+            <w:pPr>
+              <w:pStyle w:val="Textoindependiente"/>
+              <w:numPr>
+                <w:ilvl w:val="0"/>
+                <w:numId w:val="2"/>
+              </w:numPr>
+              <w:rPr>
+                <w:color w:val="000000"/>
+                <w:lang w:val="es-MX"/>
+              </w:rPr>
+            </w:pPr>
+            <w:r>
+              <w:rPr>
+                <w:color w:val="000000"/>
+                <w:lang w:val="es-MX"/>
+              </w:rPr>
+              <w:t>Plan de Integración</w:t>
+            </w:r>
+          </w:p>
+          <w:p>
+            <w:pPr>
+              <w:pStyle w:val="Textoindependiente"/>
+              <w:rPr>
+                <w:color w:val="000000"/>
+                <w:lang w:val="es-MX"/>
+              </w:rPr>
+            </w:pPr>
+            <w:r>
+              <w:rPr>
+                <w:color w:val="000000"/>
+                <w:lang w:val="es-MX"/>
+              </w:rPr>
+              <w:t>En cada carpeta se almacenará las diversas versiones de sus documentos respectivos hasta tener la versión definitiva.</w:t>
+            </w:r>
+          </w:p>
+          <w:p>
+            <w:pPr>
+              <w:pStyle w:val="Textoindependiente"/>
+              <w:rPr>
+                <w:color w:val="000000"/>
+                <w:lang w:val="es-MX"/>
+              </w:rPr>
+            </w:pPr>
+          </w:p>
+        </w:tc>
+      </w:tr>
+    </w:tbl>
+    <w:p/>
     <w:sectPr>
-      <w:footerReference w:type="first" r:id="rId12"/>
+      <w:footerReference w:type="first" r:id="rId15"/>
       <w:pgSz w:w="12240" w:h="15840"/>
       <w:pgMar w:top="1440" w:right="1440" w:bottom="1440" w:left="1440" w:header="708" w:footer="708" w:gutter="0"/>
       <w:pgNumType w:start="1"/>
@@ -1282,6 +3383,243 @@
 </w:footnotes>
 </file>
 
+<file path=word/numbering.xml><?xml version="1.0" encoding="utf-8"?>
+<w:numbering xmlns:wpc="http://schemas.microsoft.com/office/word/2010/wordprocessingCanvas" xmlns:cx="http://schemas.microsoft.com/office/drawing/2014/chartex" xmlns:cx1="http://schemas.microsoft.com/office/drawing/2015/9/8/chartex" xmlns:mc="http://schemas.openxmlformats.org/markup-compatibility/2006" xmlns:o="urn:schemas-microsoft-com:office:office" xmlns:r="http://schemas.openxmlformats.org/officeDocument/2006/relationships" xmlns:m="http://schemas.openxmlformats.org/officeDocument/2006/math" xmlns:v="urn:schemas-microsoft-com:vml" xmlns:wp14="http://schemas.microsoft.com/office/word/2010/wordprocessingDrawing" xmlns:wp="http://schemas.openxmlformats.org/drawingml/2006/wordprocessingDrawing" xmlns:w10="urn:schemas-microsoft-com:office:word" xmlns:w="http://schemas.openxmlformats.org/wordprocessingml/2006/main" xmlns:w14="http://schemas.microsoft.com/office/word/2010/wordml" xmlns:w15="http://schemas.microsoft.com/office/word/2012/wordml" xmlns:w16se="http://schemas.microsoft.com/office/word/2015/wordml/symex" xmlns:wpg="http://schemas.microsoft.com/office/word/2010/wordprocessingGroup" xmlns:wpi="http://schemas.microsoft.com/office/word/2010/wordprocessingInk" xmlns:wne="http://schemas.microsoft.com/office/word/2006/wordml" xmlns:wps="http://schemas.microsoft.com/office/word/2010/wordprocessingShape" mc:Ignorable="w14 w15 w16se wp14">
+  <w:abstractNum w:abstractNumId="0" w15:restartNumberingAfterBreak="0">
+    <w:nsid w:val="1DB158A3"/>
+    <w:multiLevelType w:val="hybridMultilevel"/>
+    <w:tmpl w:val="673A7750"/>
+    <w:lvl w:ilvl="0" w:tplc="080A0001">
+      <w:start w:val="1"/>
+      <w:numFmt w:val="bullet"/>
+      <w:lvlText w:val=""/>
+      <w:lvlJc w:val="left"/>
+      <w:pPr>
+        <w:ind w:left="720" w:hanging="360"/>
+      </w:pPr>
+      <w:rPr>
+        <w:rFonts w:ascii="Symbol" w:hAnsi="Symbol" w:hint="default"/>
+      </w:rPr>
+    </w:lvl>
+    <w:lvl w:ilvl="1" w:tplc="080A0003" w:tentative="1">
+      <w:start w:val="1"/>
+      <w:numFmt w:val="bullet"/>
+      <w:lvlText w:val="o"/>
+      <w:lvlJc w:val="left"/>
+      <w:pPr>
+        <w:ind w:left="1440" w:hanging="360"/>
+      </w:pPr>
+      <w:rPr>
+        <w:rFonts w:ascii="Courier New" w:hAnsi="Courier New" w:cs="Courier New" w:hint="default"/>
+      </w:rPr>
+    </w:lvl>
+    <w:lvl w:ilvl="2" w:tplc="080A0005" w:tentative="1">
+      <w:start w:val="1"/>
+      <w:numFmt w:val="bullet"/>
+      <w:lvlText w:val=""/>
+      <w:lvlJc w:val="left"/>
+      <w:pPr>
+        <w:ind w:left="2160" w:hanging="360"/>
+      </w:pPr>
+      <w:rPr>
+        <w:rFonts w:ascii="Wingdings" w:hAnsi="Wingdings" w:hint="default"/>
+      </w:rPr>
+    </w:lvl>
+    <w:lvl w:ilvl="3" w:tplc="080A0001" w:tentative="1">
+      <w:start w:val="1"/>
+      <w:numFmt w:val="bullet"/>
+      <w:lvlText w:val=""/>
+      <w:lvlJc w:val="left"/>
+      <w:pPr>
+        <w:ind w:left="2880" w:hanging="360"/>
+      </w:pPr>
+      <w:rPr>
+        <w:rFonts w:ascii="Symbol" w:hAnsi="Symbol" w:hint="default"/>
+      </w:rPr>
+    </w:lvl>
+    <w:lvl w:ilvl="4" w:tplc="080A0003" w:tentative="1">
+      <w:start w:val="1"/>
+      <w:numFmt w:val="bullet"/>
+      <w:lvlText w:val="o"/>
+      <w:lvlJc w:val="left"/>
+      <w:pPr>
+        <w:ind w:left="3600" w:hanging="360"/>
+      </w:pPr>
+      <w:rPr>
+        <w:rFonts w:ascii="Courier New" w:hAnsi="Courier New" w:cs="Courier New" w:hint="default"/>
+      </w:rPr>
+    </w:lvl>
+    <w:lvl w:ilvl="5" w:tplc="080A0005" w:tentative="1">
+      <w:start w:val="1"/>
+      <w:numFmt w:val="bullet"/>
+      <w:lvlText w:val=""/>
+      <w:lvlJc w:val="left"/>
+      <w:pPr>
+        <w:ind w:left="4320" w:hanging="360"/>
+      </w:pPr>
+      <w:rPr>
+        <w:rFonts w:ascii="Wingdings" w:hAnsi="Wingdings" w:hint="default"/>
+      </w:rPr>
+    </w:lvl>
+    <w:lvl w:ilvl="6" w:tplc="080A0001" w:tentative="1">
+      <w:start w:val="1"/>
+      <w:numFmt w:val="bullet"/>
+      <w:lvlText w:val=""/>
+      <w:lvlJc w:val="left"/>
+      <w:pPr>
+        <w:ind w:left="5040" w:hanging="360"/>
+      </w:pPr>
+      <w:rPr>
+        <w:rFonts w:ascii="Symbol" w:hAnsi="Symbol" w:hint="default"/>
+      </w:rPr>
+    </w:lvl>
+    <w:lvl w:ilvl="7" w:tplc="080A0003" w:tentative="1">
+      <w:start w:val="1"/>
+      <w:numFmt w:val="bullet"/>
+      <w:lvlText w:val="o"/>
+      <w:lvlJc w:val="left"/>
+      <w:pPr>
+        <w:ind w:left="5760" w:hanging="360"/>
+      </w:pPr>
+      <w:rPr>
+        <w:rFonts w:ascii="Courier New" w:hAnsi="Courier New" w:cs="Courier New" w:hint="default"/>
+      </w:rPr>
+    </w:lvl>
+    <w:lvl w:ilvl="8" w:tplc="080A0005" w:tentative="1">
+      <w:start w:val="1"/>
+      <w:numFmt w:val="bullet"/>
+      <w:lvlText w:val=""/>
+      <w:lvlJc w:val="left"/>
+      <w:pPr>
+        <w:ind w:left="6480" w:hanging="360"/>
+      </w:pPr>
+      <w:rPr>
+        <w:rFonts w:ascii="Wingdings" w:hAnsi="Wingdings" w:hint="default"/>
+      </w:rPr>
+    </w:lvl>
+  </w:abstractNum>
+  <w:abstractNum w:abstractNumId="1" w15:restartNumberingAfterBreak="0">
+    <w:nsid w:val="673E0256"/>
+    <w:multiLevelType w:val="hybridMultilevel"/>
+    <w:tmpl w:val="89420D60"/>
+    <w:lvl w:ilvl="0" w:tplc="080A0001">
+      <w:start w:val="1"/>
+      <w:numFmt w:val="bullet"/>
+      <w:lvlText w:val=""/>
+      <w:lvlJc w:val="left"/>
+      <w:pPr>
+        <w:ind w:left="1440" w:hanging="360"/>
+      </w:pPr>
+      <w:rPr>
+        <w:rFonts w:ascii="Symbol" w:hAnsi="Symbol" w:hint="default"/>
+      </w:rPr>
+    </w:lvl>
+    <w:lvl w:ilvl="1" w:tplc="080A0003" w:tentative="1">
+      <w:start w:val="1"/>
+      <w:numFmt w:val="bullet"/>
+      <w:lvlText w:val="o"/>
+      <w:lvlJc w:val="left"/>
+      <w:pPr>
+        <w:ind w:left="2160" w:hanging="360"/>
+      </w:pPr>
+      <w:rPr>
+        <w:rFonts w:ascii="Courier New" w:hAnsi="Courier New" w:cs="Courier New" w:hint="default"/>
+      </w:rPr>
+    </w:lvl>
+    <w:lvl w:ilvl="2" w:tplc="080A0005" w:tentative="1">
+      <w:start w:val="1"/>
+      <w:numFmt w:val="bullet"/>
+      <w:lvlText w:val=""/>
+      <w:lvlJc w:val="left"/>
+      <w:pPr>
+        <w:ind w:left="2880" w:hanging="360"/>
+      </w:pPr>
+      <w:rPr>
+        <w:rFonts w:ascii="Wingdings" w:hAnsi="Wingdings" w:hint="default"/>
+      </w:rPr>
+    </w:lvl>
+    <w:lvl w:ilvl="3" w:tplc="080A0001" w:tentative="1">
+      <w:start w:val="1"/>
+      <w:numFmt w:val="bullet"/>
+      <w:lvlText w:val=""/>
+      <w:lvlJc w:val="left"/>
+      <w:pPr>
+        <w:ind w:left="3600" w:hanging="360"/>
+      </w:pPr>
+      <w:rPr>
+        <w:rFonts w:ascii="Symbol" w:hAnsi="Symbol" w:hint="default"/>
+      </w:rPr>
+    </w:lvl>
+    <w:lvl w:ilvl="4" w:tplc="080A0003" w:tentative="1">
+      <w:start w:val="1"/>
+      <w:numFmt w:val="bullet"/>
+      <w:lvlText w:val="o"/>
+      <w:lvlJc w:val="left"/>
+      <w:pPr>
+        <w:ind w:left="4320" w:hanging="360"/>
+      </w:pPr>
+      <w:rPr>
+        <w:rFonts w:ascii="Courier New" w:hAnsi="Courier New" w:cs="Courier New" w:hint="default"/>
+      </w:rPr>
+    </w:lvl>
+    <w:lvl w:ilvl="5" w:tplc="080A0005" w:tentative="1">
+      <w:start w:val="1"/>
+      <w:numFmt w:val="bullet"/>
+      <w:lvlText w:val=""/>
+      <w:lvlJc w:val="left"/>
+      <w:pPr>
+        <w:ind w:left="5040" w:hanging="360"/>
+      </w:pPr>
+      <w:rPr>
+        <w:rFonts w:ascii="Wingdings" w:hAnsi="Wingdings" w:hint="default"/>
+      </w:rPr>
+    </w:lvl>
+    <w:lvl w:ilvl="6" w:tplc="080A0001" w:tentative="1">
+      <w:start w:val="1"/>
+      <w:numFmt w:val="bullet"/>
+      <w:lvlText w:val=""/>
+      <w:lvlJc w:val="left"/>
+      <w:pPr>
+        <w:ind w:left="5760" w:hanging="360"/>
+      </w:pPr>
+      <w:rPr>
+        <w:rFonts w:ascii="Symbol" w:hAnsi="Symbol" w:hint="default"/>
+      </w:rPr>
+    </w:lvl>
+    <w:lvl w:ilvl="7" w:tplc="080A0003" w:tentative="1">
+      <w:start w:val="1"/>
+      <w:numFmt w:val="bullet"/>
+      <w:lvlText w:val="o"/>
+      <w:lvlJc w:val="left"/>
+      <w:pPr>
+        <w:ind w:left="6480" w:hanging="360"/>
+      </w:pPr>
+      <w:rPr>
+        <w:rFonts w:ascii="Courier New" w:hAnsi="Courier New" w:cs="Courier New" w:hint="default"/>
+      </w:rPr>
+    </w:lvl>
+    <w:lvl w:ilvl="8" w:tplc="080A0005" w:tentative="1">
+      <w:start w:val="1"/>
+      <w:numFmt w:val="bullet"/>
+      <w:lvlText w:val=""/>
+      <w:lvlJc w:val="left"/>
+      <w:pPr>
+        <w:ind w:left="7200" w:hanging="360"/>
+      </w:pPr>
+      <w:rPr>
+        <w:rFonts w:ascii="Wingdings" w:hAnsi="Wingdings" w:hint="default"/>
+      </w:rPr>
+    </w:lvl>
+  </w:abstractNum>
+  <w:num w:numId="1">
+    <w:abstractNumId w:val="0"/>
+  </w:num>
+  <w:num w:numId="2">
+    <w:abstractNumId w:val="1"/>
+  </w:num>
+</w:numbering>
+</file>
+
 <file path=word/styles.xml><?xml version="1.0" encoding="utf-8"?>
 <w:styles xmlns:mc="http://schemas.openxmlformats.org/markup-compatibility/2006" xmlns:r="http://schemas.openxmlformats.org/officeDocument/2006/relationships" xmlns:w="http://schemas.openxmlformats.org/wordprocessingml/2006/main" xmlns:w14="http://schemas.microsoft.com/office/word/2010/wordml" xmlns:w15="http://schemas.microsoft.com/office/word/2012/wordml" xmlns:w16se="http://schemas.microsoft.com/office/word/2015/wordml/symex" mc:Ignorable="w14 w15 w16se">
   <w:docDefaults>
@@ -1366,7 +3704,7 @@
     <w:lsdException w:name="Closing" w:semiHidden="1" w:unhideWhenUsed="1"/>
     <w:lsdException w:name="Signature" w:semiHidden="1" w:unhideWhenUsed="1"/>
     <w:lsdException w:name="Default Paragraph Font" w:semiHidden="1" w:uiPriority="1" w:unhideWhenUsed="1"/>
-    <w:lsdException w:name="Body Text" w:semiHidden="1" w:unhideWhenUsed="1"/>
+    <w:lsdException w:name="Body Text" w:semiHidden="1" w:uiPriority="0" w:unhideWhenUsed="1"/>
     <w:lsdException w:name="Body Text Indent" w:semiHidden="1" w:unhideWhenUsed="1"/>
     <w:lsdException w:name="List Continue" w:semiHidden="1" w:unhideWhenUsed="1"/>
     <w:lsdException w:name="List Continue 2" w:semiHidden="1" w:unhideWhenUsed="1"/>
@@ -1697,6 +4035,28 @@
       <w:szCs w:val="32"/>
     </w:rPr>
   </w:style>
+  <w:style w:type="paragraph" w:styleId="Ttulo2">
+    <w:name w:val="heading 2"/>
+    <w:basedOn w:val="Normal"/>
+    <w:next w:val="Normal"/>
+    <w:link w:val="Ttulo2Car"/>
+    <w:uiPriority w:val="9"/>
+    <w:unhideWhenUsed/>
+    <w:qFormat/>
+    <w:rsid w:val="001253AD"/>
+    <w:pPr>
+      <w:keepNext/>
+      <w:keepLines/>
+      <w:spacing w:before="40" w:after="0"/>
+      <w:outlineLvl w:val="1"/>
+    </w:pPr>
+    <w:rPr>
+      <w:rFonts w:asciiTheme="majorHAnsi" w:eastAsiaTheme="majorEastAsia" w:hAnsiTheme="majorHAnsi" w:cstheme="majorBidi"/>
+      <w:color w:val="2E74B5" w:themeColor="accent1" w:themeShade="BF"/>
+      <w:sz w:val="26"/>
+      <w:szCs w:val="26"/>
+    </w:rPr>
+  </w:style>
   <w:style w:type="character" w:default="1" w:styleId="Fuentedeprrafopredeter">
     <w:name w:val="Default Paragraph Font"/>
     <w:uiPriority w:val="1"/>
@@ -1842,6 +4202,91 @@
     <w:rPr>
       <w:color w:val="0563C1" w:themeColor="hyperlink"/>
       <w:u w:val="single"/>
+    </w:rPr>
+  </w:style>
+  <w:style w:type="paragraph" w:styleId="Prrafodelista">
+    <w:name w:val="List Paragraph"/>
+    <w:basedOn w:val="Normal"/>
+    <w:uiPriority w:val="34"/>
+    <w:qFormat/>
+    <w:rsid w:val="003522A4"/>
+    <w:pPr>
+      <w:ind w:left="720"/>
+      <w:contextualSpacing/>
+    </w:pPr>
+  </w:style>
+  <w:style w:type="character" w:customStyle="1" w:styleId="Ttulo2Car">
+    <w:name w:val="Título 2 Car"/>
+    <w:basedOn w:val="Fuentedeprrafopredeter"/>
+    <w:link w:val="Ttulo2"/>
+    <w:uiPriority w:val="9"/>
+    <w:rsid w:val="001253AD"/>
+    <w:rPr>
+      <w:rFonts w:asciiTheme="majorHAnsi" w:eastAsiaTheme="majorEastAsia" w:hAnsiTheme="majorHAnsi" w:cstheme="majorBidi"/>
+      <w:color w:val="2E74B5" w:themeColor="accent1" w:themeShade="BF"/>
+      <w:sz w:val="26"/>
+      <w:szCs w:val="26"/>
+    </w:rPr>
+  </w:style>
+  <w:style w:type="paragraph" w:styleId="TDC2">
+    <w:name w:val="toc 2"/>
+    <w:basedOn w:val="Normal"/>
+    <w:next w:val="Normal"/>
+    <w:autoRedefine/>
+    <w:uiPriority w:val="39"/>
+    <w:unhideWhenUsed/>
+    <w:rsid w:val="006F7989"/>
+    <w:pPr>
+      <w:spacing w:after="100"/>
+      <w:ind w:left="220"/>
+    </w:pPr>
+  </w:style>
+  <w:style w:type="paragraph" w:styleId="Textoindependiente">
+    <w:name w:val="Body Text"/>
+    <w:basedOn w:val="Normal"/>
+    <w:link w:val="TextoindependienteCar"/>
+    <w:rsid w:val="006F7989"/>
+    <w:pPr>
+      <w:keepLines/>
+      <w:widowControl w:val="0"/>
+      <w:spacing w:after="120" w:line="240" w:lineRule="atLeast"/>
+      <w:ind w:left="720"/>
+    </w:pPr>
+    <w:rPr>
+      <w:rFonts w:ascii="Times New Roman" w:eastAsia="Times New Roman" w:hAnsi="Times New Roman" w:cs="Times New Roman"/>
+      <w:sz w:val="20"/>
+      <w:szCs w:val="20"/>
+      <w:lang w:val="en-US"/>
+    </w:rPr>
+  </w:style>
+  <w:style w:type="character" w:customStyle="1" w:styleId="TextoindependienteCar">
+    <w:name w:val="Texto independiente Car"/>
+    <w:basedOn w:val="Fuentedeprrafopredeter"/>
+    <w:link w:val="Textoindependiente"/>
+    <w:rsid w:val="006F7989"/>
+    <w:rPr>
+      <w:rFonts w:ascii="Times New Roman" w:eastAsia="Times New Roman" w:hAnsi="Times New Roman" w:cs="Times New Roman"/>
+      <w:sz w:val="20"/>
+      <w:szCs w:val="20"/>
+      <w:lang w:val="en-US"/>
+    </w:rPr>
+  </w:style>
+  <w:style w:type="paragraph" w:customStyle="1" w:styleId="InfoBlue">
+    <w:name w:val="InfoBlue"/>
+    <w:basedOn w:val="Normal"/>
+    <w:next w:val="Textoindependiente"/>
+    <w:autoRedefine/>
+    <w:rsid w:val="002F2AE9"/>
+    <w:pPr>
+      <w:widowControl w:val="0"/>
+      <w:spacing w:before="120" w:after="120" w:line="240" w:lineRule="atLeast"/>
+      <w:jc w:val="both"/>
+    </w:pPr>
+    <w:rPr>
+      <w:rFonts w:ascii="Times New Roman" w:eastAsia="Times New Roman" w:hAnsi="Times New Roman" w:cs="Times New Roman"/>
+      <w:color w:val="000000"/>
+      <w:sz w:val="20"/>
+      <w:szCs w:val="20"/>
     </w:rPr>
   </w:style>
 </w:styles>
@@ -2132,7 +4577,7 @@
 </file>
 
 <file path=customXml/itemProps2.xml><?xml version="1.0" encoding="utf-8"?>
-<ds:datastoreItem xmlns:ds="http://schemas.openxmlformats.org/officeDocument/2006/customXml" ds:itemID="{378F1533-91AE-4456-A4B2-05B328F7C684}">
+<ds:datastoreItem xmlns:ds="http://schemas.openxmlformats.org/officeDocument/2006/customXml" ds:itemID="{6DD888F0-64FE-491E-AE60-474D75909D40}">
   <ds:schemaRefs>
     <ds:schemaRef ds:uri="http://schemas.openxmlformats.org/officeDocument/2006/bibliography"/>
   </ds:schemaRefs>

</xml_diff>